<commit_message>
Continue writing Blood Craft - Add Chapter 5 content
Co-authored-by: S3OPS <256816913+S3OPS@users.noreply.github.com>
</commit_message>
<xml_diff>
--- a/Blood Craft.docx
+++ b/Blood Craft.docx
@@ -7479,67 +7479,373 @@
       </w:r>
     </w:p>
     <w:p>
-      <w:pPr>
-        <w:rPr/>
-      </w:pPr>
-      <w:r>
-        <w:rPr>
-          <w:rtl w:val="0"/>
-        </w:rPr>
-      </w:r>
-    </w:p>
-    <w:p>
-      <w:pPr>
-        <w:spacing w:line="480" w:lineRule="auto"/>
-        <w:ind w:left="0" w:firstLine="0"/>
-        <w:jc w:val="left"/>
-        <w:rPr/>
-      </w:pPr>
-      <w:r>
-        <w:rPr>
-          <w:rtl w:val="0"/>
-        </w:rPr>
-        <w:t xml:space="preserve"> </w:t>
-      </w:r>
-    </w:p>
-    <w:p>
-      <w:pPr>
-        <w:spacing w:line="480" w:lineRule="auto"/>
-        <w:ind w:left="0" w:firstLine="0"/>
-        <w:jc w:val="left"/>
-        <w:rPr/>
-      </w:pPr>
-      <w:r>
-        <w:rPr>
-          <w:rtl w:val="0"/>
-        </w:rPr>
-      </w:r>
-    </w:p>
-    <w:p>
-      <w:pPr>
-        <w:spacing w:line="480" w:lineRule="auto"/>
-        <w:ind w:left="0" w:firstLine="0"/>
-        <w:jc w:val="left"/>
-        <w:rPr/>
-      </w:pPr>
-      <w:r>
-        <w:rPr>
-          <w:rtl w:val="0"/>
-        </w:rPr>
-        <w:tab/>
-      </w:r>
-    </w:p>
-    <w:p>
-      <w:pPr>
-        <w:spacing w:line="480" w:lineRule="auto"/>
-        <w:ind w:left="0" w:firstLine="720"/>
-        <w:jc w:val="left"/>
-        <w:rPr/>
-      </w:pPr>
-      <w:r>
-        <w:rPr>
-          <w:rtl w:val="0"/>
-        </w:rPr>
+      <w:r>
+        <w:t>The warmth of the fire had dwindled to glowing embers by the time I stirred from sleep, consciousness returning in slow, comfortable waves. A pleasant weight pressed against my chest, and I looked down to find Raechelle curled against me, her dark hair splayed across my shoulder like a silken curtain. Her ears twitched slightly in her sleep, and her tail was wrapped loosely around my thigh, as if anchoring herself to me even in dreams.</w:t>
+      </w:r>
+    </w:p>
+    <w:p>
+      <w:r>
+        <w:t>For a long moment, I simply lay there, marveling at how drastically my life had changed in the span of a single night. Just yesterday, I had been an ordinary college student on a birthday trip with my parents. Now, I was orphaned, awakened as a Blood Archon, bonded to a beautiful vampire cat familiar, and thrust into a world of magic I never knew existed.</w:t>
+      </w:r>
+    </w:p>
+    <w:p>
+      <w:r>
+        <w:t>The grief lurked at the edges of my consciousness, a dark shadow waiting to consume me if I let it. But there was something about Raechelle's presence—the rhythmic rise and fall of her breathing, the soft warmth emanating from her body—that kept the despair at bay. My mother had spoken of our bond, and now I understood why. Being near her felt like coming home.</w:t>
+      </w:r>
+    </w:p>
+    <w:p>
+      <w:r>
+        <w:t>Her crimson eyes fluttered open, catching the dim light filtering through the curtains. "You're awake," she murmured, her voice thick with sleep yet still carrying that sultry undertone that sent electricity through my veins.</w:t>
+      </w:r>
+    </w:p>
+    <w:p>
+      <w:r>
+        <w:t>"I've been watching you sleep," I admitted, reaching up to gently stroke one of her velvety ears. She made a sound somewhere between a purr and a contented sigh, leaning into my touch.</w:t>
+      </w:r>
+    </w:p>
+    <w:p>
+      <w:r>
+        <w:t>"That's either very romantic or slightly creepy, Sir," she teased, a playful smile dancing on her lips. "I'm choosing to believe it's the former."</w:t>
+      </w:r>
+    </w:p>
+    <w:p>
+      <w:r>
+        <w:t>"Definitely the former." I chuckled softly, the sound feeling foreign after everything that had happened. "How long were we asleep?"</w:t>
+      </w:r>
+    </w:p>
+    <w:p>
+      <w:r>
+        <w:t>Raechelle tilted her head, her ears rotating slightly as if listening to something beyond my perception. "Based on the quality of light outside, I'd estimate it's late afternoon. We slept through most of the day."</w:t>
+      </w:r>
+    </w:p>
+    <w:p>
+      <w:r>
+        <w:t>The reality of our situation came crashing back. My parents' bodies were still out there somewhere, in the wreckage of the car. The thought made my stomach clench painfully.</w:t>
+      </w:r>
+    </w:p>
+    <w:p>
+      <w:r>
+        <w:t>"We need to—" I started, but Raechelle placed a gentle finger against my lips.</w:t>
+      </w:r>
+    </w:p>
+    <w:p>
+      <w:r>
+        <w:t>"I know what you're thinking," she said softly, her eyes filled with understanding. "And yes, we will need to address your parents' remains. But there are things you need to understand first about how the magical world handles such... incidents."</w:t>
+      </w:r>
+    </w:p>
+    <w:p>
+      <w:r>
+        <w:t>She sat up gracefully, her tail swishing behind her as she stretched with feline elegance. I couldn't help but appreciate the way her silhouette moved in the dim light, the curves of her body accentuated by the shadows.</w:t>
+      </w:r>
+    </w:p>
+    <w:p>
+      <w:r>
+        <w:t>"The magical community has protocols for situations like this," she continued, settling cross-legged on the sofa to face me. "There are beings whose sole purpose is to clean up supernatural incidents and ensure the mundane world remains oblivious. By now, your parents' accident will have been staged to look like a tragic vehicle malfunction—a gas leak, perhaps, or a tire blowout."</w:t>
+      </w:r>
+    </w:p>
+    <w:p>
+      <w:r>
+        <w:t>The clinical nature of her explanation should have disturbed me more than it did. Instead, I found myself nodding, accepting this new reality with a detachment that surprised even me.</w:t>
+      </w:r>
+    </w:p>
+    <w:p>
+      <w:r>
+        <w:t>"And the... the ones who attacked us?" My voice hardened. "Who were they?"</w:t>
+      </w:r>
+    </w:p>
+    <w:p>
+      <w:r>
+        <w:t>Raechelle's expression darkened, her ears flattening against her head. "I didn't get a good look at them—they fled when they sensed your awakening. But based on the method of attack, the earth spikes that..." She paused, swallowing hard. "That took your mother. I believe they were agents of the Earth Archon."</w:t>
+      </w:r>
+    </w:p>
+    <w:p>
+      <w:r>
+        <w:t>"The Earth Archon," I repeated, the words tasting bitter on my tongue. "One of the four remaining members of the Archonis Council?"</w:t>
+      </w:r>
+    </w:p>
+    <w:p>
+      <w:r>
+        <w:t>"Yes. His name is Terravos, and he has held his seat for nearly three centuries. He was among those who led the purge against the Blood Mage lineages all those years ago. If he's discovered that a new Blood Archon has awakened..." She trailed off, the implications hanging heavy in the air between us.</w:t>
+      </w:r>
+    </w:p>
+    <w:p>
+      <w:r>
+        <w:t>"Then he'll come for me."</w:t>
+      </w:r>
+    </w:p>
+    <w:p>
+      <w:r>
+        <w:t>"Yes."</w:t>
+      </w:r>
+    </w:p>
+    <w:p>
+      <w:r>
+        <w:t>The word settled into the silence like a stone dropped into still water. I should have been terrified—any sane person would be. But instead, I felt something else stirring within me, something darker and more primal. It coiled in my chest like a living thing, whispering promises of vengeance in a voice that sounded suspiciously like my own.</w:t>
+      </w:r>
+    </w:p>
+    <w:p>
+      <w:r>
+        <w:t>"Good," I heard myself say. "Let him come."</w:t>
+      </w:r>
+    </w:p>
+    <w:p>
+      <w:r>
+        <w:t>Raechelle's eyes widened, and I caught a flicker of something in her gaze—concern, yes, but also something else. Admiration? Excitement? It was gone before I could identify it.</w:t>
+      </w:r>
+    </w:p>
+    <w:p>
+      <w:r>
+        <w:t>"Before we start planning revenge, Sir," she said carefully, "there are more immediate concerns. Your training, for one. You may be an Archon by birthright, but raw power means nothing without the skill to wield it. And then there's the matter of sustenance."</w:t>
+      </w:r>
+    </w:p>
+    <w:p>
+      <w:r>
+        <w:t>As if on cue, a dull ache pulsed through my body, centered somewhere deep in my core. It wasn't quite hunger, not in the traditional sense, but it was unmistakable in its demand.</w:t>
+      </w:r>
+    </w:p>
+    <w:p>
+      <w:r>
+        <w:t>"Already?" I asked, surprised. "I fed just last night."</w:t>
+      </w:r>
+    </w:p>
+    <w:p>
+      <w:r>
+        <w:t>"You fed a small amount," Raechelle corrected gently. "Enough to trigger your transition and awaken your fangs, but not nearly enough to sustain you. A newly awakened vampire requires significantly more blood than an established one. Your body is still changing, still adapting. The hunger will be... intense for the first few weeks."</w:t>
+      </w:r>
+    </w:p>
+    <w:p>
+      <w:r>
+        <w:t>She held out her wrist, the gesture so casual it took me a moment to understand what she was offering. "I can sustain you for now, but eventually, we'll need to find alternative sources. I may be powerful, but even I have my limits."</w:t>
+      </w:r>
+    </w:p>
+    <w:p>
+      <w:r>
+        <w:t>I stared at her wrist, watching the pulse flutter beneath her pale skin. The hunger surged within me, demanding satisfaction, but I forced it down with an effort of will.</w:t>
+      </w:r>
+    </w:p>
+    <w:p>
+      <w:r>
+        <w:t>"Before I feed," I said, my voice coming out rougher than intended, "I want to understand more about what I'm becoming. What we are. Last night was overwhelming, and I accepted everything without really questioning it. But now..." I met her gaze steadily. "Now I need answers."</w:t>
+      </w:r>
+    </w:p>
+    <w:p>
+      <w:r>
+        <w:t>A slow smile spread across Raechelle's face, pride glimmering in her ruby eyes. "Your mother was right about you," she murmured. "You're going to be extraordinary."</w:t>
+      </w:r>
+    </w:p>
+    <w:p>
+      <w:r>
+        <w:t>She rose from the sofa and padded across the cabin on silent feet, her tail swaying hypnotically with each step. I watched as she retrieved an ornate box from a shelf I hadn't noticed before, its surface covered in symbols that seemed to shift and dance in my peripheral vision.</w:t>
+      </w:r>
+    </w:p>
+    <w:p>
+      <w:r>
+        <w:t>"This is my collection of knowledge," she explained, returning to sit beside me. "Centuries of accumulated wisdom about vampires, familiars, blood magic, and the supernatural world as a whole. I had intended to share it with you gradually, but perhaps it's better if we start now."</w:t>
+      </w:r>
+    </w:p>
+    <w:p>
+      <w:r>
+        <w:t>She opened the box, revealing stacks of aged parchment, small crystalline vials filled with luminescent liquids, and what appeared to be a crystal ball no larger than a tennis ball.</w:t>
+      </w:r>
+    </w:p>
+    <w:p>
+      <w:r>
+        <w:t>"Where do you want to begin?" she asked.</w:t>
+      </w:r>
+    </w:p>
+    <w:p>
+      <w:r>
+        <w:t>I considered the question carefully. There were so many things I needed to know—about my powers, about the Archons, about the bond between us. But one question burned brighter than all the others.</w:t>
+      </w:r>
+    </w:p>
+    <w:p>
+      <w:r>
+        <w:t>"Tell me about blood bonds," I said. "My mother mentioned that we were bonded when I was a child, that it was the reason I felt drawn to you even before I understood what you were. But I want to know everything. How it works. What it means. Why it happened."</w:t>
+      </w:r>
+    </w:p>
+    <w:p>
+      <w:r>
+        <w:t>Raechelle's expression softened, and she reached out to take my hand, her claws carefully retracted. The contact sent a pleasant warmth through my skin, resonating with something deeper inside me.</w:t>
+      </w:r>
+    </w:p>
+    <w:p>
+      <w:r>
+        <w:t>"Blood bonds are rare," she began, her voice taking on a rhythmic, almost hypnotic quality. "Rare enough that most magical beings go their entire existence without ever experiencing one. They cannot be forced or manufactured—they simply happen when two souls recognize something in each other, something that transcends the physical world."</w:t>
+      </w:r>
+    </w:p>
+    <w:p>
+      <w:r>
+        <w:t>She traced her thumb across my knuckles, her touch featherlight. "When I found you that day in the forest, bleeding from your fall, I was simply doing what any familiar would do—protecting the heir of the bloodline I was bound to serve. But when your blood touched my lips..." She shuddered, her eyes growing distant with memory. "It was like lightning striking. I felt our souls connect, intertwining in ways I couldn't explain. In that single moment, you became my everything, and I became yours."</w:t>
+      </w:r>
+    </w:p>
+    <w:p>
+      <w:r>
+        <w:t>"But I was just a child," I said softly.</w:t>
+      </w:r>
+    </w:p>
+    <w:p>
+      <w:r>
+        <w:t>"The bond doesn't care about age or circumstance," Raechelle explained. "It recognizes compatibility at the deepest level. It knew, somehow, that we were meant to be together. That's why your parents separated us and cast the memory spell—they knew the bond would make us inseparable, would make it impossible to hide you from those who sought your bloodline's destruction."</w:t>
+      </w:r>
+    </w:p>
+    <w:p>
+      <w:r>
+        <w:t>I processed this information, turning it over in my mind like a puzzle piece that was slowly finding its place. "And now? Now that we've... reconnected?"</w:t>
+      </w:r>
+    </w:p>
+    <w:p>
+      <w:r>
+        <w:t>"The bond is fully awakened," she confirmed. "You may have already noticed some of its effects—the way my presence calms you, the way your emotions influence me. As time passes and our connection deepens, we'll become even more attuned to each other. I'll be able to sense your emotions, your needs, perhaps even your thoughts. And you..." She paused, a slight flush coloring her pale cheeks. "You'll be able to do the same with me."</w:t>
+      </w:r>
+    </w:p>
+    <w:p>
+      <w:r>
+        <w:t>The implications were staggering. Complete emotional and mental connection with another being—it was intimate beyond anything I had ever experienced.</w:t>
+      </w:r>
+    </w:p>
+    <w:p>
+      <w:r>
+        <w:t>"Does that frighten you?" she asked, her voice small and vulnerable in a way I hadn't heard before.</w:t>
+      </w:r>
+    </w:p>
+    <w:p>
+      <w:r>
+        <w:t>I considered the question honestly, searching my feelings for any trace of fear or reluctance. There was none.</w:t>
+      </w:r>
+    </w:p>
+    <w:p>
+      <w:r>
+        <w:t>"No," I said finally. "It doesn't frighten me at all."</w:t>
+      </w:r>
+    </w:p>
+    <w:p>
+      <w:r>
+        <w:t>Her smile was radiant, transforming her features from beautiful to breathtaking. "Good," she whispered. "Because I don't think I could bear losing you again."</w:t>
+      </w:r>
+    </w:p>
+    <w:p>
+      <w:r>
+        <w:t>The hunger chose that moment to surge again, stronger this time, demanding attention. Raechelle noticed immediately, her nostrils flaring slightly as if she could smell the need emanating from me.</w:t>
+      </w:r>
+    </w:p>
+    <w:p>
+      <w:r>
+        <w:t>"You should feed now," she said, extending her wrist once more. "Fighting the hunger only makes it worse. Trust me—I learned that lesson centuries ago."</w:t>
+      </w:r>
+    </w:p>
+    <w:p>
+      <w:r>
+        <w:t>This time, I didn't hesitate. I took her wrist gently in my hands, marveling at how delicate she felt despite the power I knew resided within her. I could see the vein pulsing beneath her skin, could hear the rush of blood calling to me with a siren's song.</w:t>
+      </w:r>
+    </w:p>
+    <w:p>
+      <w:r>
+        <w:t>"How do I...?" I started, but the words died in my throat as instinct took over. My fangs extended on their own, responding to my need, and I pressed them against her skin with a reverence that surprised me.</w:t>
+      </w:r>
+    </w:p>
+    <w:p>
+      <w:r>
+        <w:t>"Follow your instincts," Raechelle breathed, her voice hitching with anticipation. "Your body knows what to do."</w:t>
+      </w:r>
+    </w:p>
+    <w:p>
+      <w:r>
+        <w:t>And it did. My fangs pierced her skin smoothly, and the first taste of her blood hit my tongue like liquid fire. It was different from before—richer, more intense, infused with emotions and sensations that weren't my own. I felt her pleasure as clearly as I felt my own hunger being satisfied, a feedback loop of ecstasy that threatened to overwhelm my senses.</w:t>
+      </w:r>
+    </w:p>
+    <w:p>
+      <w:r>
+        <w:t>Flashes of memory invaded my mind—her memories this time. I saw centuries of loneliness, of watching from the shadows as the world changed around her. I felt her grief when she learned of my parents' deaths, her terror that she had lost me before she could ever truly have me. And beneath it all, a love so profound and ancient that it took my breath away.</w:t>
+      </w:r>
+    </w:p>
+    <w:p>
+      <w:r>
+        <w:t>She loved me. Had loved me since the moment our blood first mingled all those years ago. Had waited two decades for this moment, for us to finally be together.</w:t>
+      </w:r>
+    </w:p>
+    <w:p>
+      <w:r>
+        <w:t>I pulled back gently, my fangs retracting as I sealed the wound with a soft kiss, the way she had done when she healed my childhood injury. Her blood sang through my veins, filling me with strength and vitality I had never known.</w:t>
+      </w:r>
+    </w:p>
+    <w:p>
+      <w:r>
+        <w:t>"Did you see?" she asked breathlessly, her cheeks flushed and her eyes heavy-lidded with pleasure.</w:t>
+      </w:r>
+    </w:p>
+    <w:p>
+      <w:r>
+        <w:t>"I saw everything," I confirmed, pulling her into my arms. She fit perfectly against me, as if she had been designed specifically to occupy that space. "I felt everything."</w:t>
+      </w:r>
+    </w:p>
+    <w:p>
+      <w:r>
+        <w:t>"Then you understand," she whispered against my chest. "Why I could never let anything happen to you. Why I would burn the world to ashes before I let anyone harm you."</w:t>
+      </w:r>
+    </w:p>
+    <w:p>
+      <w:r>
+        <w:t>I stroked her hair, my fingers brushing against her ears and eliciting another of those delightful purring sounds. "I understand," I said. "And I feel the same way about you."</w:t>
+      </w:r>
+    </w:p>
+    <w:p>
+      <w:r>
+        <w:t>We stayed like that for a long moment, wrapped in each other's embrace as the evening light faded into dusk. Eventually, however, reality reasserted itself. There were things that needed to be done, preparations that needed to be made.</w:t>
+      </w:r>
+    </w:p>
+    <w:p>
+      <w:r>
+        <w:t>"The journal," I said, pulling back reluctantly. "I should start studying it. Learn about my heritage and my powers."</w:t>
+      </w:r>
+    </w:p>
+    <w:p>
+      <w:r>
+        <w:t>Raechelle nodded, though she seemed equally reluctant to leave the comfort of my arms. "You're right. Knowledge is the foundation of power, and you have much to learn. But..." She hesitated, a mischievous glint entering her eyes. "Perhaps we could take a short break first? I find that physical training can be just as beneficial as academic study."</w:t>
+      </w:r>
+    </w:p>
+    <w:p>
+      <w:r>
+        <w:t>I raised an eyebrow. "Physical training?"</w:t>
+      </w:r>
+    </w:p>
+    <w:p>
+      <w:r>
+        <w:t>"Of course." She grinned, her fangs glinting in the firelight. "You're a vampire now, Sir. Your body has been enhanced beyond human limitations. Speed, strength, reflexes—they're all heightened, but they need to be honed. And lucky for you..." She stretched languidly, her movements deliberately provocative. "I happen to be an excellent teacher."</w:t>
+      </w:r>
+    </w:p>
+    <w:p>
+      <w:r>
+        <w:t>The promise in her words sent a thrill through me. Whether she meant combat training or something else entirely, I found myself eager to discover the answer.</w:t>
+      </w:r>
+    </w:p>
+    <w:p>
+      <w:r>
+        <w:t>"Then teach me," I said, rising from the sofa and offering her my hand. "Show me what I can become."</w:t>
+      </w:r>
+    </w:p>
+    <w:p>
+      <w:r>
+        <w:t>She took my hand, her claws grazing my palm with a tantalizing scratch. "With pleasure, Sir."</w:t>
+      </w:r>
+    </w:p>
+    <w:p>
+      <w:r>
+        <w:t>As we stepped outside into the cool evening air, the clearing bathed in the silver light of a newly risen moon, I felt the last vestiges of my old life falling away. The boy who had left for a birthday camping trip was gone, burned away in the wreckage of the car alongside his parents.</w:t>
+      </w:r>
+    </w:p>
+    <w:p>
+      <w:r>
+        <w:t>In his place stood something new—something dangerous and powerful and hungry for vengeance.</w:t>
+      </w:r>
+    </w:p>
+    <w:p>
+      <w:r>
+        <w:t>The Blood Archon had awakened.</w:t>
+      </w:r>
+    </w:p>
+    <w:p>
+      <w:r>
+        <w:t>And the magical world would never be the same.</w:t>
       </w:r>
     </w:p>
     <w:sectPr>

</xml_diff>

<commit_message>
Add Chapter 6 to Blood Craft - Training begins and plot advancement
Co-authored-by: S3OPS <256816913+S3OPS@users.noreply.github.com>
</commit_message>
<xml_diff>
--- a/Blood Craft.docx
+++ b/Blood Craft.docx
@@ -7846,6 +7846,531 @@
     <w:p>
       <w:r>
         <w:t>And the magical world would never be the same.</w:t>
+      </w:r>
+    </w:p>
+    <w:p>
+      <w:r>
+        <w:t>Chapter 6</w:t>
+      </w:r>
+    </w:p>
+    <w:p>
+      <w:r>
+        <w:t>The night air was crisp and invigorating, carrying the scent of pine and earth as we stepped into the moonlit clearing. Above us, the stars stretched infinitely, their brilliance undimmed by light pollution this far from civilization. The red moon had faded to its normal pale luminescence, but I found I could see as clearly as if it were midday.</w:t>
+      </w:r>
+    </w:p>
+    <w:p>
+      <w:r>
+        <w:t>"Your night vision has already improved dramatically," Raechelle observed, catching my wandering gaze. "Most fledgling vampires take weeks to develop such clarity. You continue to exceed expectations, Sir."</w:t>
+      </w:r>
+    </w:p>
+    <w:p>
+      <w:r>
+        <w:t>"Must be the Archon blood," I suggested, flexing my hands experimentally. They felt... different. Stronger, somehow, as if each finger contained coiled power waiting to be unleashed.</w:t>
+      </w:r>
+    </w:p>
+    <w:p>
+      <w:r>
+        <w:t>Raechelle circled me slowly, her tail swishing behind her as she assessed me with a critical eye. Even in evaluation mode, she moved with feline grace that made it difficult to concentrate on anything else.</w:t>
+      </w:r>
+    </w:p>
+    <w:p>
+      <w:r>
+        <w:t>"Let's start with the basics," she said, coming to a stop directly in front of me. "Try to catch me."</w:t>
+      </w:r>
+    </w:p>
+    <w:p>
+      <w:r>
+        <w:t>Before I could respond, she was gone—a blur of motion that my eyes could barely track. I spun, searching for her, and felt a light tap on my shoulder from behind.</w:t>
+      </w:r>
+    </w:p>
+    <w:p>
+      <w:r>
+        <w:t>"Too slow," she teased, already several feet away when I turned. "Your reflexes are enhanced, but you're still thinking like a human. Stop trying to see me. Feel me."</w:t>
+      </w:r>
+    </w:p>
+    <w:p>
+      <w:r>
+        <w:t>I closed my eyes, forcing myself to rely on my other senses. At first, there was only darkness and the ambient sounds of the forest—insects chirping, leaves rustling, the distant call of an owl. But as I focused, I became aware of something else. A presence. A warmth that pulsed in my awareness like a second heartbeat.</w:t>
+      </w:r>
+    </w:p>
+    <w:p>
+      <w:r>
+        <w:t>Raechelle.</w:t>
+      </w:r>
+    </w:p>
+    <w:p>
+      <w:r>
+        <w:t>I could feel her moving through the space around me, her energy leaving invisible trails in the air. When she darted to my left, I moved instinctively, my hand shooting out to intercept her.</w:t>
+      </w:r>
+    </w:p>
+    <w:p>
+      <w:r>
+        <w:t>My fingers closed around her wrist.</w:t>
+      </w:r>
+    </w:p>
+    <w:p>
+      <w:r>
+        <w:t>Her eyes widened in genuine surprise. "Impressive," she breathed. "Very impressive. You caught me on your second try."</w:t>
+      </w:r>
+    </w:p>
+    <w:p>
+      <w:r>
+        <w:t>"The bond," I realized. "I could sense you through the bond."</w:t>
+      </w:r>
+    </w:p>
+    <w:p>
+      <w:r>
+        <w:t>She nodded, a proud smile curving her lips. "That's one of its many advantages. As your familiar, our connection gives you a tactical edge when we're working together. But it also means you need to learn to distinguish that sense from others—in a real fight, you can't rely on bonded awareness to track your enemies."</w:t>
+      </w:r>
+    </w:p>
+    <w:p>
+      <w:r>
+        <w:t>We practiced for what felt like hours, Raechelle pushing my limits with increasing intensity. She taught me how to use my enhanced speed—how to accelerate my perception so that the world seemed to slow around me. She showed me the proper way to fall and recover, to redirect momentum, to use an opponent's strength against them.</w:t>
+      </w:r>
+    </w:p>
+    <w:p>
+      <w:r>
+        <w:t>By the time she called for a break, I was breathing hard—not from exhaustion, but from the sheer exhilaration of discovering what my body could now do.</w:t>
+      </w:r>
+    </w:p>
+    <w:p>
+      <w:r>
+        <w:t>"You're a natural," she said, settling onto a fallen log and patting the space beside her. "Your father was the same way, from what I observed over the years. He had an instinct for combat, even though he rarely had cause to use it."</w:t>
+      </w:r>
+    </w:p>
+    <w:p>
+      <w:r>
+        <w:t>The mention of my father sent a pang through my chest, but it was accompanied by something else now—determination. "Tell me more about them," I said, sitting beside her. "My parents. You said you knew them for a long time. What were they like before... before everything?"</w:t>
+      </w:r>
+    </w:p>
+    <w:p>
+      <w:r>
+        <w:t>Raechelle's expression softened with nostalgia. "They were remarkable people, Riven. Your father, Marcus, was quiet but incredibly intelligent. He could solve complex magical equations in his head that would take most mages hours with pen and paper. And your mother, Elena..." She smiled wistfully. "She was fire and passion wrapped in grace. She reminded me of a warrior queen from the old stories."</w:t>
+      </w:r>
+    </w:p>
+    <w:p>
+      <w:r>
+        <w:t>"A warrior queen?" I couldn't help but chuckle. "My mom? She wouldn't even let me watch violent movies until I was twelve."</w:t>
+      </w:r>
+    </w:p>
+    <w:p>
+      <w:r>
+        <w:t>"That was her protecting you," Raechelle explained. "Shielding you from the darkness she knew all too well. Before they went into hiding, before you were born, your mother was one of the most formidable blood mages of her generation. She single-handedly held off a squad of the Earth Archon's hunters for three days while your father completed the ritual that would mask your family's magical signature."</w:t>
+      </w:r>
+    </w:p>
+    <w:p>
+      <w:r>
+        <w:t>The revelation stunned me. The image of my mother—gentle, nurturing, always with a kind word and a warm smile—clashed violently with this picture of a powerful warrior mage.</w:t>
+      </w:r>
+    </w:p>
+    <w:p>
+      <w:r>
+        <w:t>"Why did they never tell me?" I asked, the old familiar ache of loss mixing with newfound respect.</w:t>
+      </w:r>
+    </w:p>
+    <w:p>
+      <w:r>
+        <w:t>"They wanted to give you a normal life for as long as possible. They knew that one day, your power would awaken regardless of their precautions. But every year they could give you of peace, of innocence..." Raechelle placed her hand over mine. "They considered it a gift."</w:t>
+      </w:r>
+    </w:p>
+    <w:p>
+      <w:r>
+        <w:t>I sat with that knowledge for a moment, letting it settle into my understanding of who my parents truly were. Not just the loving couple who raised me, but magical refugees who had sacrificed everything to keep me safe.</w:t>
+      </w:r>
+    </w:p>
+    <w:p>
+      <w:r>
+        <w:t>"The hunters," I said finally. "The ones who attacked us. You said they were agents of the Earth Archon—Terravos. What do you know about him?"</w:t>
+      </w:r>
+    </w:p>
+    <w:p>
+      <w:r>
+        <w:t>Raechelle's demeanor shifted, her ears flattening slightly against her head. "Terravos is ancient, even by vampire standards. He was old when the pyramids were young. His mastery of Earth magic is absolute—he can reshape landscapes with a thought, summon mountains from flat plains, open chasms beneath his enemies' feet."</w:t>
+      </w:r>
+    </w:p>
+    <w:p>
+      <w:r>
+        <w:t>"That explains the stone spikes," I muttered, the memory of my mother's impaled form flashing unbidden through my mind.</w:t>
+      </w:r>
+    </w:p>
+    <w:p>
+      <w:r>
+        <w:t>"Yes." Her voice was soft with sympathy. "Terravos's preferred method of execution. Quick, brutal, and designed to send a message." She paused, her ruby eyes meeting mine. "He fears blood magic more than anything else in this world, Riven. The Blood Archons of old had the power to control other beings—to command their very life force. It's why he led the purge three centuries ago. Why he's hunted your bloodline to near extinction."</w:t>
+      </w:r>
+    </w:p>
+    <w:p>
+      <w:r>
+        <w:t>"And now I'm the only one left."</w:t>
+      </w:r>
+    </w:p>
+    <w:p>
+      <w:r>
+        <w:t>"The only Blood Archon," she confirmed. "Which makes you both invaluable and incredibly dangerous. If Terravos learns that you've awakened..." She didn't need to finish the sentence.</w:t>
+      </w:r>
+    </w:p>
+    <w:p>
+      <w:r>
+        <w:t>"He'll come for me." I stood, restless energy coursing through my limbs. "Then let him come. I need to get stronger, Raechelle. Strong enough to face him. Strong enough to make him pay for what he did."</w:t>
+      </w:r>
+    </w:p>
+    <w:p>
+      <w:r>
+        <w:t>She rose as well, her petite form somehow commanding despite its size. "And you will be, Sir. But vengeance requires patience as much as power. You've only just awakened—rushing into a confrontation with an Archon who has millennia of experience would be suicide."</w:t>
+      </w:r>
+    </w:p>
+    <w:p>
+      <w:r>
+        <w:t>I knew she was right. The logical part of my brain understood that I was days old as a vampire, hours old as a mage. But the fire burning in my chest demanded action, demanded blood.</w:t>
+      </w:r>
+    </w:p>
+    <w:p>
+      <w:r>
+        <w:t>"How long?" I asked through gritted teeth. "How long until I'm ready?"</w:t>
+      </w:r>
+    </w:p>
+    <w:p>
+      <w:r>
+        <w:t>Raechelle considered the question seriously. "With intensive training and proper instruction... a year, perhaps. Maybe less, given your exceptional rate of development. There's also..." She hesitated.</w:t>
+      </w:r>
+    </w:p>
+    <w:p>
+      <w:r>
+        <w:t>"What?"</w:t>
+      </w:r>
+    </w:p>
+    <w:p>
+      <w:r>
+        <w:t>"The journal your mother left you. It contains more than just history and theory. There are rituals, techniques for accelerating a blood mage's power. Some of them are dangerous, but they could significantly shorten your preparation time."</w:t>
+      </w:r>
+    </w:p>
+    <w:p>
+      <w:r>
+        <w:t>"Then we start with the journal tonight," I declared.</w:t>
+      </w:r>
+    </w:p>
+    <w:p>
+      <w:r>
+        <w:t>We returned to the cabin, the earlier lighthearted mood replaced by focused determination. Raechelle rekindled the fire while I retrieved the weathered leather journal from where I had placed it earlier.</w:t>
+      </w:r>
+    </w:p>
+    <w:p>
+      <w:r>
+        <w:t>As I settled onto the sofa and opened the first page, I was struck again by my mother's elegant handwriting. The script flowed across the page with practiced grace, each letter formed with care.</w:t>
+      </w:r>
+    </w:p>
+    <w:p>
+      <w:r>
+        <w:t>"The Art of Blood Magic," I read aloud. "A Comprehensive Guide to the Sixxx Family Legacy."</w:t>
+      </w:r>
+    </w:p>
+    <w:p>
+      <w:r>
+        <w:t>The first chapter was an introduction to the fundamental principles of blood magic. Unlike other disciplines that drew power from external sources—the earth, water, fire, or air—blood magic was entirely internal. It used the practitioner's own life force as fuel, which made it simultaneously more powerful and more dangerous.</w:t>
+      </w:r>
+    </w:p>
+    <w:p>
+      <w:r>
+        <w:t>"Every use of blood magic costs something," my mother had written. "The greater the spell, the greater the price. A minor enchantment might require only a drop of blood and a moment of concentration. But the truly powerful workings—those that can alter reality itself—demand sacrifices that few are willing to make."</w:t>
+      </w:r>
+    </w:p>
+    <w:p>
+      <w:r>
+        <w:t>I read on, absorbing information about blood circles, sacrificial rites, and the hierarchy of blood magic abilities. The most basic skill was what my mother called "blood sense"—the ability to perceive and track living beings by their blood signature. More advanced practitioners could manipulate blood directly, using it to strengthen allies or weaken enemies. The masters of the art could allegedly stop a heart with a thought or heal mortal wounds with a touch.</w:t>
+      </w:r>
+    </w:p>
+    <w:p>
+      <w:r>
+        <w:t>"This is incredible," I murmured, turning page after page. "Why would anyone fear this? Blood magic could save lives, cure diseases—"</w:t>
+      </w:r>
+    </w:p>
+    <w:p>
+      <w:r>
+        <w:t>"It could also end them," Raechelle reminded me gently. She had curled up at the other end of the sofa, her tail wrapped around her legs as she watched me study. "The same power that heals can just as easily destroy. And history remembers the destroyers far more vividly than the healers."</w:t>
+      </w:r>
+    </w:p>
+    <w:p>
+      <w:r>
+        <w:t>She was right, of course. The journal itself documented numerous instances of blood mages who had succumbed to the temptation of their power, using their abilities for personal gain or petty vengeance. The purge that had nearly exterminated my bloodline had been sparked by one such individual—a Blood Archon named Sanguis the Crimson, who had used his powers to enslave entire kingdoms.</w:t>
+      </w:r>
+    </w:p>
+    <w:p>
+      <w:r>
+        <w:t>"Sanguis," I said the name aloud, tasting its bitter syllables. "He's the reason they fear us."</w:t>
+      </w:r>
+    </w:p>
+    <w:p>
+      <w:r>
+        <w:t>"He was a monster," Raechelle confirmed. "Even by the standards of his time, which were considerably less civilized than today. He viewed non-magical beings as cattle, existing only to feed his power. When the other Archons finally united against him, it took all four of them working together to bring him down. The battle lasted seven days and reshaped the geography of what is now the Mediterranean."</w:t>
+      </w:r>
+    </w:p>
+    <w:p>
+      <w:r>
+        <w:t>I continued reading, my respect for my mother growing with each page. She had documented not only the techniques of blood magic but also the ethical frameworks that should guide its use. There were warnings against specific practices—ways to achieve power quickly that came with terrible costs—and recommendations for exercises that would build strength gradually but sustainably.</w:t>
+      </w:r>
+    </w:p>
+    <w:p>
+      <w:r>
+        <w:t>"There's a section here about bonding rituals," I noted, glancing up at Raechelle. Her ears perked with interest.</w:t>
+      </w:r>
+    </w:p>
+    <w:p>
+      <w:r>
+        <w:t>"What does it say?"</w:t>
+      </w:r>
+    </w:p>
+    <w:p>
+      <w:r>
+        <w:t>I scanned the pages. "It talks about different types of bonds—familiar bonds, blood bonds, soul bonds. According to this, the bond between a blood mage and their familiar can be strengthened through specific rituals, increasing both parties' power." I looked at her carefully. "Did you know about this?"</w:t>
+      </w:r>
+    </w:p>
+    <w:p>
+      <w:r>
+        <w:t>She shook her head slowly. "I knew that our bond was powerful, but the specifics of blood mage bonding rituals have been lost knowledge for centuries. If your mother documented them..." Her eyes gleamed with barely contained excitement. "This could change everything, Sir."</w:t>
+      </w:r>
+    </w:p>
+    <w:p>
+      <w:r>
+        <w:t>I read the relevant section aloud, detailing a ritual that required both participants to willingly exchange blood under the light of a full moon. The exchange would deepen their connection, allowing them to share not just emotions but actual power—the familiar could draw on the mage's magic, and the mage could access the familiar's unique abilities.</w:t>
+      </w:r>
+    </w:p>
+    <w:p>
+      <w:r>
+        <w:t>"The next full moon is in two weeks," Raechelle said softly. "If you wanted to perform this ritual, we would need to prepare."</w:t>
+      </w:r>
+    </w:p>
+    <w:p>
+      <w:r>
+        <w:t>I met her ruby gaze, seeing my own reflection in those crimson depths. "Do you want this?" I asked seriously. "This isn't something I would force on you. The journal says the ritual must be entered into willingly by both parties."</w:t>
+      </w:r>
+    </w:p>
+    <w:p>
+      <w:r>
+        <w:t>Her answer was immediate and certain. "I have wanted nothing more since the moment I found you, Sir. To be bound to you completely, to share in your power and gift you mine—it would be the greatest honor of my existence."</w:t>
+      </w:r>
+    </w:p>
+    <w:p>
+      <w:r>
+        <w:t>The sincerity in her voice made my chest tighten. This woman—this beautiful, deadly, ancient creature—had waited centuries for me. Had loved me before I even knew she existed. The weight of that devotion was humbling.</w:t>
+      </w:r>
+    </w:p>
+    <w:p>
+      <w:r>
+        <w:t>"Then we'll do it," I decided. "In two weeks, during the full moon. But for now, we have more immediate concerns."</w:t>
+      </w:r>
+    </w:p>
+    <w:p>
+      <w:r>
+        <w:t>I closed the journal and set it aside, my mind already working through our next steps. "We can't stay in hiding forever. Eventually, Terravos will track me down regardless of the ring's protection. And there are things I need—resources, allies, information about the current magical landscape."</w:t>
+      </w:r>
+    </w:p>
+    <w:p>
+      <w:r>
+        <w:t>Raechelle nodded thoughtfully. "There's a place we could go. A city where the supernatural community gathers openly—or as openly as we ever do. It's called Nocturne, and it exists in a pocket dimension anchored to Austin."</w:t>
+      </w:r>
+    </w:p>
+    <w:p>
+      <w:r>
+        <w:t>"Austin? As in Austin, Texas?"</w:t>
+      </w:r>
+    </w:p>
+    <w:p>
+      <w:r>
+        <w:t>"The same. Nocturne has existed for nearly five hundred years, serving as a neutral ground for supernatural beings of all types. Vampires, werewolves, witches, fae—all coexist there under a strict set of laws enforced by the Nocturne Council." She smiled at my surprise. "The magical world has evolved significantly since the old days, Sir. We're quite civilized now, relatively speaking."</w:t>
+      </w:r>
+    </w:p>
+    <w:p>
+      <w:r>
+        <w:t>"And this council—would they protect me from Terravos?"</w:t>
+      </w:r>
+    </w:p>
+    <w:p>
+      <w:r>
+        <w:t>"Within Nocturne's boundaries, violence between supernaturals is forbidden," she explained. "Even an Archon wouldn't dare violate that law. The consequences would be severe." She paused, considering. "Of course, outside of Nocturne, you'd still be vulnerable. But the city would give you time—time to train, to learn, to build alliances."</w:t>
+      </w:r>
+    </w:p>
+    <w:p>
+      <w:r>
+        <w:t>It was a risk. Entering a city full of supernatural beings when I barely understood my own powers seemed foolhardy at best. But the alternative—hiding in this cabin while my enemies grew stronger—was equally untenable.</w:t>
+      </w:r>
+    </w:p>
+    <w:p>
+      <w:r>
+        <w:t>"We'll go," I decided. "But not until I have at least some control over my abilities. I won't walk into that city as helpless prey."</w:t>
+      </w:r>
+    </w:p>
+    <w:p>
+      <w:r>
+        <w:t>"Of course, Sir." Raechelle's smile was proud. "We have two weeks until the bonding ritual. That gives us fourteen nights to train, to study, and to prepare you for what's to come."</w:t>
+      </w:r>
+    </w:p>
+    <w:p>
+      <w:r>
+        <w:t>I looked out the window at the stars wheeling slowly overhead. Somewhere out there, the Earth Archon was plotting my death. Somewhere out there, a city of monsters awaited my arrival. And somewhere, in the depths of my newly awakened blood, power beyond imagining was waiting to be unleashed.</w:t>
+      </w:r>
+    </w:p>
+    <w:p>
+      <w:r>
+        <w:t>Fourteen days to become something more than human.</w:t>
+      </w:r>
+    </w:p>
+    <w:p>
+      <w:r>
+        <w:t>Fourteen days to begin my transformation from victim to predator.</w:t>
+      </w:r>
+    </w:p>
+    <w:p>
+      <w:r>
+        <w:t>"Then let's not waste another moment," I said, rising from the sofa with renewed purpose. "The night is young, and I have centuries of catching up to do."</w:t>
+      </w:r>
+    </w:p>
+    <w:p>
+      <w:r>
+        <w:t>Raechelle rose with me, her ears perked forward with anticipation. "What would you like to focus on first, Sir?"</w:t>
+      </w:r>
+    </w:p>
+    <w:p>
+      <w:r>
+        <w:t>I considered our options. Physical training, magical study, combat techniques—all of them were vital. But one thing my mother had written resonated particularly strongly: "Blood magic is fueled by will as much as blood. A weak-willed mage, no matter how powerful their lineage, will never reach their full potential."</w:t>
+      </w:r>
+    </w:p>
+    <w:p>
+      <w:r>
+        <w:t>"Mental discipline," I said firmly. "You said earlier that my emotions are connected to my magic. Before I try to wield power, I need to learn to control myself. What do you know about meditation techniques for vampires?"</w:t>
+      </w:r>
+    </w:p>
+    <w:p>
+      <w:r>
+        <w:t>Her smile widened, genuine approval shining in her eyes. "Now you're thinking like a true Archon, Sir. Control before power. Master yourself before you attempt to master others." She moved to the center of the room and gracefully lowered herself to the floor, crossing her legs in a meditative pose. "This technique was taught to me by a vampire elder nearly four centuries ago. It's designed specifically for our kind, to help us manage the hunger and the heightened emotions that come with our nature."</w:t>
+      </w:r>
+    </w:p>
+    <w:p>
+      <w:r>
+        <w:t>I joined her on the floor, mirroring her position. Our knees nearly touched, and I could feel the warmth of her presence even without physical contact—our bond pulsing between us like a living thing.</w:t>
+      </w:r>
+    </w:p>
+    <w:p>
+      <w:r>
+        <w:t>"Close your eyes," she instructed, her voice dropping to a soothing murmur. "Focus on your breathing. In through the nose, out through the mouth. Slow and steady."</w:t>
+      </w:r>
+    </w:p>
+    <w:p>
+      <w:r>
+        <w:t>I obeyed, letting my eyes drift shut and concentrating on the rhythm of my breath. At first, my mind raced with thoughts—my parents, the attack, Terravos, the journal—each demanding attention like an impatient child.</w:t>
+      </w:r>
+    </w:p>
+    <w:p>
+      <w:r>
+        <w:t>"Don't fight the thoughts," Raechelle said, as if reading my mind. "Acknowledge them and let them pass. They are clouds drifting across the sky of your consciousness. You are the sky, vast and unchanging. The clouds come and go, but you remain."</w:t>
+      </w:r>
+    </w:p>
+    <w:p>
+      <w:r>
+        <w:t>Her words washed over me, and gradually, I felt myself settling into a deeper state of awareness. The thoughts continued, but they no longer pulled at me with the same urgency. I observed them from a distance, noting their presence without getting lost in their content.</w:t>
+      </w:r>
+    </w:p>
+    <w:p>
+      <w:r>
+        <w:t>"Good," she whispered. "Now, turn your attention inward. Feel the blood flowing through your veins. Feel the power that resides within it."</w:t>
+      </w:r>
+    </w:p>
+    <w:p>
+      <w:r>
+        <w:t>I did as she instructed, and gasped at what I discovered. My blood was alive with energy—a thrumming, pulsing force that seemed to glow in my inner vision. It was red, of course, the deep crimson of life itself, but threaded through it were strands of other colors—gold, silver, midnight blue—swirling in patterns too complex to follow.</w:t>
+      </w:r>
+    </w:p>
+    <w:p>
+      <w:r>
+        <w:t>"What... what is this?" I breathed.</w:t>
+      </w:r>
+    </w:p>
+    <w:p>
+      <w:r>
+        <w:t>"Your magical signature," Raechelle explained, her voice distant now, as if coming from far away. "Most beings have only one color, corresponding to their primary discipline. But you..." I heard the wonder in her voice. "You have them all, Sir. Every discipline, every type of magic—they're all there, woven together in perfect harmony."</w:t>
+      </w:r>
+    </w:p>
+    <w:p>
+      <w:r>
+        <w:t>I focused harder, trying to understand what I was seeing. The dominant thread was crimson—blood magic, my birthright—but the others were equally present. Gold for earth, silver for air, deep blue for water, and a flickering orange for fire. They danced around each other, sometimes intertwining, sometimes separating, but always moving in concert.</w:t>
+      </w:r>
+    </w:p>
+    <w:p>
+      <w:r>
+        <w:t>"Is this... is this what the Prime Archon was?" I asked, remembering my mother's letter. "Someone who could use all disciplines?"</w:t>
+      </w:r>
+    </w:p>
+    <w:p>
+      <w:r>
+        <w:t>"If the legends are true, yes," Raechelle confirmed. "But there's no living being who can confirm it. The Prime Archon—if they ever existed—vanished from history millennia ago." A pause. "Until now."</w:t>
+      </w:r>
+    </w:p>
+    <w:p>
+      <w:r>
+        <w:t>The implications crashed over me like a wave. Not just a Blood Archon. Not just another powerful mage. If I could access all five disciplines, if I could master what the Prime Archon had wielded...</w:t>
+      </w:r>
+    </w:p>
+    <w:p>
+      <w:r>
+        <w:t>I opened my eyes, meeting Raechelle's startled gaze. "I think we need to revise our timeline," I said quietly. "Two weeks might not be enough to learn what I need to know."</w:t>
+      </w:r>
+    </w:p>
+    <w:p>
+      <w:r>
+        <w:t>She stared at me, her ruby eyes reflecting the firelight. "What did you see?"</w:t>
+      </w:r>
+    </w:p>
+    <w:p>
+      <w:r>
+        <w:t>"Everything," I said. "And nothing I understand. But I think I'm beginning to realize why Terravos is so afraid of my bloodline." I reached out and took her hand, drawing strength from the contact. "This is bigger than revenge, Raechelle. Bigger than the Archons, maybe bigger than anything either of us has ever faced."</w:t>
+      </w:r>
+    </w:p>
+    <w:p>
+      <w:r>
+        <w:t>She squeezed my hand back, her small fingers warm against mine. "Then we face it together, Sir. Whatever comes, whatever you discover about yourself—I will be by your side. That is my oath and my honor."</w:t>
+      </w:r>
+    </w:p>
+    <w:p>
+      <w:r>
+        <w:t>Outside, the first hints of dawn began to lighten the eastern horizon. We had trained through the entire night without either of us noticing. But despite the approaching daylight, I felt more energized than exhausted.</w:t>
+      </w:r>
+    </w:p>
+    <w:p>
+      <w:r>
+        <w:t>"We should rest," Raechelle said, noting the brightening sky with a grimace. "The sun won't harm us, but it will slow us down. Better to sleep now and continue tonight."</w:t>
+      </w:r>
+    </w:p>
+    <w:p>
+      <w:r>
+        <w:t>I nodded, but my mind was already racing ahead, planning our next steps. Training, study, preparation—and in two weeks, the bonding ritual that would cement our connection and multiply our power.</w:t>
+      </w:r>
+    </w:p>
+    <w:p>
+      <w:r>
+        <w:t>As we settled onto the sofa together, Raechelle curling against me with the natural ease of a cat seeking warmth, I allowed myself a moment of something that might have been hope. The path ahead was dangerous and uncertain, but I wasn't walking it alone.</w:t>
+      </w:r>
+    </w:p>
+    <w:p>
+      <w:r>
+        <w:t>"Raechelle?" I murmured, already feeling sleep tugging at my consciousness.</w:t>
+      </w:r>
+    </w:p>
+    <w:p>
+      <w:r>
+        <w:t>"Yes, Sir?"</w:t>
+      </w:r>
+    </w:p>
+    <w:p>
+      <w:r>
+        <w:t>"Thank you. For everything. For waiting, for saving me, for... for being here."</w:t>
+      </w:r>
+    </w:p>
+    <w:p>
+      <w:r>
+        <w:t>Her purr vibrated through my chest, a soothing rhythm that matched my heartbeat. "There is nowhere else I would rather be, my Archon. Now rest. Tomorrow, your true training begins."</w:t>
+      </w:r>
+    </w:p>
+    <w:p>
+      <w:r>
+        <w:t>And as sleep claimed me, I dreamed of blood and fire, of power beyond measure, and of a future that shimmered with terrible, beautiful possibility.</w:t>
       </w:r>
     </w:p>
     <w:sectPr>

</xml_diff>

<commit_message>
Add Chapter 7 to Blood Craft - Time skip, advanced training, and preparation for Nocturne
Co-authored-by: S3OPS <256816913+S3OPS@users.noreply.github.com>
</commit_message>
<xml_diff>
--- a/Blood Craft.docx
+++ b/Blood Craft.docx
@@ -8371,6 +8371,501 @@
     <w:p>
       <w:r>
         <w:t>And as sleep claimed me, I dreamed of blood and fire, of power beyond measure, and of a future that shimmered with terrible, beautiful possibility.</w:t>
+      </w:r>
+    </w:p>
+    <w:p>
+      <w:r>
+        <w:t>Chapter 7</w:t>
+      </w:r>
+    </w:p>
+    <w:p>
+      <w:r>
+        <w:t>Ten days had passed since my awakening, and I was no longer the same man who had stumbled out of that burning wreckage.</w:t>
+      </w:r>
+    </w:p>
+    <w:p>
+      <w:r>
+        <w:t>The nights had blurred together into an endless cycle of training, study, and practice. Raechelle proved to be a demanding instructor, pushing me to my limits and beyond, never accepting less than my absolute best. Under her guidance, I had developed a level of physical prowess that would have seemed impossible just weeks ago.</w:t>
+      </w:r>
+    </w:p>
+    <w:p>
+      <w:r>
+        <w:t>I could now move faster than the human eye could track, my reflexes honed to such a degree that I could catch a thrown knife by the blade without drawing blood—unless I wanted to. My strength had increased exponentially; I had accidentally shattered a stone during one of our sparring sessions, the granite crumbling to dust beneath my grip.</w:t>
+      </w:r>
+    </w:p>
+    <w:p>
+      <w:r>
+        <w:t>But it was the magical training that had truly transformed me.</w:t>
+      </w:r>
+    </w:p>
+    <w:p>
+      <w:r>
+        <w:t>"Again," Raechelle commanded, standing at the edge of the clearing with her arms crossed. The moonlight cast her in silver and shadow, her ears twitching with anticipation.</w:t>
+      </w:r>
+    </w:p>
+    <w:p>
+      <w:r>
+        <w:t>I focused on the target she had set up—a series of wooden posts arranged in a semicircle before me. Drawing a deep breath, I centered myself the way she had taught me, reaching down into that wellspring of power that lived in my blood.</w:t>
+      </w:r>
+    </w:p>
+    <w:p>
+      <w:r>
+        <w:t>Red mist began to seep from my pores, coiling around my arms like living serpents. This was blood manifestation—the ability to externalize my power into a physical form. It had taken me three nights to master even the basics, but now I could shape the mist almost instinctively.</w:t>
+      </w:r>
+    </w:p>
+    <w:p>
+      <w:r>
+        <w:t>With a thought, the crimson tendrils shot forward, each one striking a different target simultaneously. The wooden posts exploded into splinters, the force of my attack reducing them to kindling.</w:t>
+      </w:r>
+    </w:p>
+    <w:p>
+      <w:r>
+        <w:t>"Better," Raechelle acknowledged, though I could hear the pride she was trying to suppress. "Your control has improved significantly. But you're still telegraphing your movements. An experienced opponent would see the attack coming."</w:t>
+      </w:r>
+    </w:p>
+    <w:p>
+      <w:r>
+        <w:t>"Then teach me to be less predictable."</w:t>
+      </w:r>
+    </w:p>
+    <w:p>
+      <w:r>
+        <w:t>She smiled, her fangs glinting in the moonlight. "That's precisely what I intend to do, Sir. But first—" She gestured to a stone bench at the edge of the clearing. "Sit. There's something we need to discuss."</w:t>
+      </w:r>
+    </w:p>
+    <w:p>
+      <w:r>
+        <w:t>I joined her on the bench, our thighs pressing together in comfortable intimacy. Over the past ten days, our relationship had deepened in ways I hadn't anticipated. The Dom/sub dynamic remained—she still called me Sir, still responded to my commands with eager obedience—but there was a tenderness beneath it now, a genuine affection that transcended the formal bonds between mage and familiar.</w:t>
+      </w:r>
+    </w:p>
+    <w:p>
+      <w:r>
+        <w:t>"We need to talk about Nocturne," she said, her tail curling around my waist. "The full moon is in four days. After the bonding ritual, I think we should leave immediately for the city."</w:t>
+      </w:r>
+    </w:p>
+    <w:p>
+      <w:r>
+        <w:t>"Why the urgency?"</w:t>
+      </w:r>
+    </w:p>
+    <w:p>
+      <w:r>
+        <w:t>Her expression grew serious, her ears flattening slightly. "I've been sensing... disturbances. Magical fluctuations in the surrounding area. Someone is searching for us, casting detection spells that probe the boundaries of my concealment enchantment."</w:t>
+      </w:r>
+    </w:p>
+    <w:p>
+      <w:r>
+        <w:t>A cold fury settled in my chest. "Terravos's agents."</w:t>
+      </w:r>
+    </w:p>
+    <w:p>
+      <w:r>
+        <w:t>"Most likely. The ring has kept your specific location hidden, but they know you're somewhere in this region. It's only a matter of time before they narrow down the search." She met my eyes, her ruby gaze fierce. "We need to get you to Nocturne before they find us. Within the city's boundaries, even the Earth Archon's hunters won't dare touch you."</w:t>
+      </w:r>
+    </w:p>
+    <w:p>
+      <w:r>
+        <w:t>I considered this information carefully. Part of me—the part that still burned with rage over my parents' deaths—wanted to stay and fight. Let them come. Let me show them what happens when you threaten a Blood Archon.</w:t>
+      </w:r>
+    </w:p>
+    <w:p>
+      <w:r>
+        <w:t>But the wiser part of me recognized that Raechelle was right. I was stronger than I had been, yes, but I was far from ready to face an Archon's forces directly. My control over blood magic was still developing, and I had barely begun to explore the other disciplines that apparently resided within me.</w:t>
+      </w:r>
+    </w:p>
+    <w:p>
+      <w:r>
+        <w:t>"What do we need to prepare?" I asked.</w:t>
+      </w:r>
+    </w:p>
+    <w:p>
+      <w:r>
+        <w:t>Relief flickered across her features. "There are protocols for entering Nocturne. The city has strict laws about newcomers, especially powerful ones. We'll need to register with the Nocturne Council, declare your abilities and intentions. They'll assign us temporary quarters and a sponsor—someone who can vouch for your behavior while you learn the city's customs."</w:t>
+      </w:r>
+    </w:p>
+    <w:p>
+      <w:r>
+        <w:t>"A sponsor? You can't serve that role?"</w:t>
+      </w:r>
+    </w:p>
+    <w:p>
+      <w:r>
+        <w:t>She shook her head, a rueful smile playing on her lips. "Familiars don't have standing in the Council's eyes. We're considered extensions of our bonded mages, not independent entities." She said this without bitterness, simply stating a fact. "But I have contacts in the city—old acquaintances who owe me favors. Finding a suitable sponsor shouldn't be difficult."</w:t>
+      </w:r>
+    </w:p>
+    <w:p>
+      <w:r>
+        <w:t>I filed this information away for later consideration. The political dynamics of the supernatural world were far more complex than I had realized, and I would need to navigate them carefully.</w:t>
+      </w:r>
+    </w:p>
+    <w:p>
+      <w:r>
+        <w:t>"Tell me more about Nocturne itself," I said. "What should I expect?"</w:t>
+      </w:r>
+    </w:p>
+    <w:p>
+      <w:r>
+        <w:t>Raechelle's eyes grew distant, memories playing across her features. "Nocturne is... unlike anywhere you've ever been. It exists in a pocket dimension, accessible only through specific portals scattered throughout Austin. The city is ancient—far older than the Texas capital that houses its gateways—and it has developed its own culture, its own economy, its own way of life."</w:t>
+      </w:r>
+    </w:p>
+    <w:p>
+      <w:r>
+        <w:t>She gestured as she spoke, painting pictures in the air with her clawed hands. "The architecture is a blend of every era and style—Gothic spires next to Art Deco towers, medieval fortresses alongside sleek modern buildings. Time moves differently there; a week in Nocturne might be only a few days in the human world, or vice versa. It's disorienting at first, but you adapt."</w:t>
+      </w:r>
+    </w:p>
+    <w:p>
+      <w:r>
+        <w:t>"And the inhabitants?"</w:t>
+      </w:r>
+    </w:p>
+    <w:p>
+      <w:r>
+        <w:t>"Vampires are the largest faction, but far from the only one. Werewolves control several districts—they're territorial but generally honorable if you respect their boundaries. The witches have their own enclave, a place called the Sanctum where magical study is paramount. The fae are present but secretive, keeping to themselves in the Silver Quarter." She paused. "And then there are the others—beings that don't fit neatly into any category. Demons, spirits, elemental creatures. Even a few humans who've earned the right to live among us."</w:t>
+      </w:r>
+    </w:p>
+    <w:p>
+      <w:r>
+        <w:t>"Humans in a city of monsters?"</w:t>
+      </w:r>
+    </w:p>
+    <w:p>
+      <w:r>
+        <w:t>"Some humans are more monstrous than any vampire I've ever met," Raechelle replied quietly. "And some monsters are more humane than their human counterparts. Nocturne taught me long ago not to judge by species."</w:t>
+      </w:r>
+    </w:p>
+    <w:p>
+      <w:r>
+        <w:t>I absorbed this wisdom, adding it to my growing understanding of the world I had inherited. "What about the Archons? Do they have a presence in Nocturne?"</w:t>
+      </w:r>
+    </w:p>
+    <w:p>
+      <w:r>
+        <w:t>"The Archons themselves rarely visit the city—their power makes them politically complicated. But their representatives maintain embassies there, keeping watch on supernatural affairs and recruiting potential allies." Her voice dropped. "If Terravos suspects you're in Nocturne, he'll likely send agents to the embassy. We'll need to be careful."</w:t>
+      </w:r>
+    </w:p>
+    <w:p>
+      <w:r>
+        <w:t>"Understood."</w:t>
+      </w:r>
+    </w:p>
+    <w:p>
+      <w:r>
+        <w:t>We sat in companionable silence for a moment, the sounds of the forest filling the space between words. An owl called in the distance; small creatures rustled through the underbrush. Even these sounds had become clearer to me over the past days, my enhanced senses picking up details I would have missed before.</w:t>
+      </w:r>
+    </w:p>
+    <w:p>
+      <w:r>
+        <w:t>"There's something else," Raechelle said eventually. "Something I've been putting off telling you."</w:t>
+      </w:r>
+    </w:p>
+    <w:p>
+      <w:r>
+        <w:t>I turned to face her fully, noting the tension in her shoulders and the nervous flick of her tail. "What is it?"</w:t>
+      </w:r>
+    </w:p>
+    <w:p>
+      <w:r>
+        <w:t>"The bonding ritual. I've been doing more research—reading through your mother's journal entries, consulting my own memories of blood mage traditions." She took a deep breath. "The ritual is more... intimate than I originally described."</w:t>
+      </w:r>
+    </w:p>
+    <w:p>
+      <w:r>
+        <w:t>"Intimate how?"</w:t>
+      </w:r>
+    </w:p>
+    <w:p>
+      <w:r>
+        <w:t>Even in the moonlight, I could see the flush spreading across her pale cheeks. "The exchange of blood is only part of it. To truly complete the bond, to unlock its full potential, the ritual requires..." She trailed off, suddenly unable to meet my eyes.</w:t>
+      </w:r>
+    </w:p>
+    <w:p>
+      <w:r>
+        <w:t>"Raechelle." I reached out and tilted her chin up, forcing her to look at me. "Tell me."</w:t>
+      </w:r>
+    </w:p>
+    <w:p>
+      <w:r>
+        <w:t>"The ritual requires consummation," she whispered. "Physical union. The blood exchange happens at the peak of... of intimacy, binding not just our magic but our very souls." Her voice grew smaller still. "I should have told you sooner. If this changes your feelings about—"</w:t>
+      </w:r>
+    </w:p>
+    <w:p>
+      <w:r>
+        <w:t>I silenced her with a kiss.</w:t>
+      </w:r>
+    </w:p>
+    <w:p>
+      <w:r>
+        <w:t>It wasn't our first kiss—we had shared several over the past days, moments of tenderness stolen between training sessions—but this one was different. Deeper. More deliberate. I poured into it everything I had been feeling: the gratitude, the affection, the growing love that had taken root in my heart despite the brevity of our acquaintance.</w:t>
+      </w:r>
+    </w:p>
+    <w:p>
+      <w:r>
+        <w:t>When we finally parted, both of us breathing heavily, I kept my hand on her cheek. "I've wanted you since the moment I saw your true form," I admitted. "The ritual doesn't change that—it just means our first time together will be even more meaningful."</w:t>
+      </w:r>
+    </w:p>
+    <w:p>
+      <w:r>
+        <w:t>Tears glistened in her ruby eyes—tears of relief, of joy, of something profound that words couldn't capture. "You truly mean that?"</w:t>
+      </w:r>
+    </w:p>
+    <w:p>
+      <w:r>
+        <w:t>"I've never meant anything more, Kitten." The pet name slipped out naturally, and I saw her shiver at the endearment. "In four days, under the full moon, I'm going to claim you in every way possible. And after that, nothing in this world or any other will ever separate us."</w:t>
+      </w:r>
+    </w:p>
+    <w:p>
+      <w:r>
+        <w:t>Her response was to throw herself into my arms, her small body fitting against mine with perfect precision. Her purr resonated through my chest, and I felt her tears—cool against my neck where she buried her face.</w:t>
+      </w:r>
+    </w:p>
+    <w:p>
+      <w:r>
+        <w:t>"Sir..." Her voice was muffled but thick with emotion. "I've waited so long. Dreamed of this moment for so many years. To hear you say these things, to know you want me as much as I want you..."</w:t>
+      </w:r>
+    </w:p>
+    <w:p>
+      <w:r>
+        <w:t>"I know," I murmured, stroking her hair. "I know."</w:t>
+      </w:r>
+    </w:p>
+    <w:p>
+      <w:r>
+        <w:t>We stayed like that for a long time, wrapped in each other's arms under the watchful stars. Eventually, however, practical concerns reasserted themselves.</w:t>
+      </w:r>
+    </w:p>
+    <w:p>
+      <w:r>
+        <w:t>"We should continue training," I said reluctantly. "If we're leaving in four days, I need to learn as much as possible before then."</w:t>
+      </w:r>
+    </w:p>
+    <w:p>
+      <w:r>
+        <w:t>Raechelle pulled back, wiping her eyes with the back of her hand. "You're right, of course." She straightened her shoulders, visibly collecting herself. "There's a technique I've been wanting to teach you. It's advanced—dangerous, even—but I think you're ready."</w:t>
+      </w:r>
+    </w:p>
+    <w:p>
+      <w:r>
+        <w:t>"What kind of technique?"</w:t>
+      </w:r>
+    </w:p>
+    <w:p>
+      <w:r>
+        <w:t>"Blood walking." She rose from the bench, her earlier vulnerability replaced by focused intensity. "It's a form of teleportation unique to blood mages. You essentially dissolve your physical form into blood mist and reconstitute yourself at a different location. The range depends on your power level and the amount of blood you're willing to expend."</w:t>
+      </w:r>
+    </w:p>
+    <w:p>
+      <w:r>
+        <w:t>My interest sharpened. Teleportation would be an invaluable ability—in combat, in escape, in countless other scenarios I could imagine.</w:t>
+      </w:r>
+    </w:p>
+    <w:p>
+      <w:r>
+        <w:t>"Show me."</w:t>
+      </w:r>
+    </w:p>
+    <w:p>
+      <w:r>
+        <w:t>Raechelle smiled. "I can't demonstrate it myself—I'm not a blood mage. But I've seen it performed many times." She moved to the center of the clearing. "Stand here. Close your eyes. Now, remember the meditation technique I taught you—find that space inside yourself where your blood power resides."</w:t>
+      </w:r>
+    </w:p>
+    <w:p>
+      <w:r>
+        <w:t>I obeyed, sinking into the familiar trance state. The wellspring of power was there, as always, pulsing with crimson energy that responded to my mental touch.</w:t>
+      </w:r>
+    </w:p>
+    <w:p>
+      <w:r>
+        <w:t>"Good. Now, instead of drawing the power outward like you do for manifestation, I want you to turn it inward. Let it suffuse every cell of your body. Imagine yourself becoming liquid, becoming mist, becoming pure magical essence."</w:t>
+      </w:r>
+    </w:p>
+    <w:p>
+      <w:r>
+        <w:t>I followed her instructions, and immediately felt a strange sensation—as if my body was becoming lighter, less solid. Panic flickered at the edges of my consciousness, but I pushed it down, trusting in Raechelle's guidance.</w:t>
+      </w:r>
+    </w:p>
+    <w:p>
+      <w:r>
+        <w:t>"You're doing well," her voice came from what seemed like a great distance. "Now, hold the image of where you want to be. Focus on a specific location—somewhere you can see clearly in your mind's eye."</w:t>
+      </w:r>
+    </w:p>
+    <w:p>
+      <w:r>
+        <w:t>I thought of the cabin's front porch, visualizing every detail: the worn wooden planks, the hanging wind chimes, the view of the clearing from that vantage point.</w:t>
+      </w:r>
+    </w:p>
+    <w:p>
+      <w:r>
+        <w:t>"Now let go."</w:t>
+      </w:r>
+    </w:p>
+    <w:p>
+      <w:r>
+        <w:t>The world dissolved around me.</w:t>
+      </w:r>
+    </w:p>
+    <w:p>
+      <w:r>
+        <w:t>For an instant—an eternity—I existed as nothing but scattered motes of consciousness, adrift in a realm of pure sensation. Colors that had no names, sounds that defied description, a profound sense of disconnection from everything physical.</w:t>
+      </w:r>
+    </w:p>
+    <w:p>
+      <w:r>
+        <w:t>Then, with a jarring suddenness, I was solid again.</w:t>
+      </w:r>
+    </w:p>
+    <w:p>
+      <w:r>
+        <w:t>I opened my eyes to find myself standing on the cabin's porch, exactly where I had visualized. Raechelle appeared beside me a moment later, having run at vampire speed to catch up.</w:t>
+      </w:r>
+    </w:p>
+    <w:p>
+      <w:r>
+        <w:t>"You did it!" Her excitement was palpable, her tail whipping back and forth with barely contained energy. "On your first try! That's... that's unprecedented, Sir. Most blood mages take weeks to master even a short-range walk."</w:t>
+      </w:r>
+    </w:p>
+    <w:p>
+      <w:r>
+        <w:t>I looked down at my hands, still marveling at the sensation of having literally dissolved and reformed. "It felt... strange. Like I wasn't entirely here for a moment."</w:t>
+      </w:r>
+    </w:p>
+    <w:p>
+      <w:r>
+        <w:t>"Because you weren't," she explained. "Blood walking briefly shunts you into an intermediary space—some call it the Red Between. It's not a true dimension, more like a transitional state between locations. The longer you stay there, the more dangerous it becomes."</w:t>
+      </w:r>
+    </w:p>
+    <w:p>
+      <w:r>
+        <w:t>"Dangerous how?"</w:t>
+      </w:r>
+    </w:p>
+    <w:p>
+      <w:r>
+        <w:t>Her expression grew serious. "The Red Between isn't empty. There are things that live there—entities drawn to blood magic, creatures that would love nothing more than to consume an unwary traveler. A skilled blood walker can move through quickly enough to avoid them. But if you get lost, if you lose your sense of destination..." She shook her head. "I've heard stories of mages who entered the Red Between and never emerged."</w:t>
+      </w:r>
+    </w:p>
+    <w:p>
+      <w:r>
+        <w:t>I filed this warning away carefully. Blood walking was clearly a powerful tool, but like all power, it came with risks.</w:t>
+      </w:r>
+    </w:p>
+    <w:p>
+      <w:r>
+        <w:t>"Can the technique be used to travel long distances? Say, to Nocturne?"</w:t>
+      </w:r>
+    </w:p>
+    <w:p>
+      <w:r>
+        <w:t>"Theoretically, yes. But the farther you travel, the more blood it costs, and the longer you spend in the Red Between. For a journey like that, you'd need to be an experienced practitioner with power to spare." She considered for a moment. "Your mother could do it. She once walked from Texas to New York in a single jump—but she was nearly comatose for three days afterward."</w:t>
+      </w:r>
+    </w:p>
+    <w:p>
+      <w:r>
+        <w:t>The mention of my mother sent a familiar pang through my chest, but it was accompanied by pride rather than just grief. Every new thing I learned about her capabilities reinforced my determination to honor her legacy.</w:t>
+      </w:r>
+    </w:p>
+    <w:p>
+      <w:r>
+        <w:t>"For now, we'll take more conventional transportation to Nocturne," Raechelle continued. "There's a portal entrance in downtown Austin—a nightclub called The Crimson Door. It's public, well-guarded, and the safest option for newcomers."</w:t>
+      </w:r>
+    </w:p>
+    <w:p>
+      <w:r>
+        <w:t>"A nightclub?"</w:t>
+      </w:r>
+    </w:p>
+    <w:p>
+      <w:r>
+        <w:t>She grinned. "The supernatural community has always had a taste for the dramatic. And what better place to hide a doorway to a monster city than in plain sight, surrounded by humans who think we're just eccentric goths with good cosplay?"</w:t>
+      </w:r>
+    </w:p>
+    <w:p>
+      <w:r>
+        <w:t>Despite everything, I found myself laughing. There was something absurdly fitting about using a nightclub as a portal to another dimension.</w:t>
+      </w:r>
+    </w:p>
+    <w:p>
+      <w:r>
+        <w:t>We returned to training, spending the remaining hours until dawn working on blood walking and other techniques. By the time the eastern sky began to lighten, I had successfully completed a dozen short-range walks, each one becoming slightly easier than the last.</w:t>
+      </w:r>
+    </w:p>
+    <w:p>
+      <w:r>
+        <w:t>As we retired to the cabin to rest, I found myself thinking about the days ahead. In four nights, the full moon would rise, and Raechelle and I would complete the bonding ritual. The thought sent a thrill through me—anticipation mixed with something deeper, something primal.</w:t>
+      </w:r>
+    </w:p>
+    <w:p>
+      <w:r>
+        <w:t>And after that, Nocturne awaited. A city of monsters where I would need to navigate politics, make allies, and continue my training—all while staying one step ahead of Terravos's hunters.</w:t>
+      </w:r>
+    </w:p>
+    <w:p>
+      <w:r>
+        <w:t>It should have been terrifying. Perhaps it was, somewhere beneath the surface. But mostly, I felt ready. Ready to embrace my destiny, whatever form it might take.</w:t>
+      </w:r>
+    </w:p>
+    <w:p>
+      <w:r>
+        <w:t>"Raechelle?" I said as we settled onto the sofa together.</w:t>
+      </w:r>
+    </w:p>
+    <w:p>
+      <w:r>
+        <w:t>"Yes, Sir?"</w:t>
+      </w:r>
+    </w:p>
+    <w:p>
+      <w:r>
+        <w:t>"These past ten days... they've been the most intense of my life. But also, somehow, the best."</w:t>
+      </w:r>
+    </w:p>
+    <w:p>
+      <w:r>
+        <w:t>She curled against me, her purr starting up like a small engine. "I feel the same way. For the first time in centuries, I feel like I'm exactly where I'm supposed to be."</w:t>
+      </w:r>
+    </w:p>
+    <w:p>
+      <w:r>
+        <w:t>I wrapped my arms around her, feeling the warmth of her body and the steady beat of her heart. Outside, birds were beginning to sing, greeting a dawn that held no terror for us—only mild discomfort.</w:t>
+      </w:r>
+    </w:p>
+    <w:p>
+      <w:r>
+        <w:t>"Four more nights," I murmured.</w:t>
+      </w:r>
+    </w:p>
+    <w:p>
+      <w:r>
+        <w:t>"Four more nights," she agreed. "And then everything changes."</w:t>
+      </w:r>
+    </w:p>
+    <w:p>
+      <w:r>
+        <w:t>I smiled into her hair, breathing in her scent—jasmine and something uniquely her, something that made every cell in my body sing with recognition.</w:t>
+      </w:r>
+    </w:p>
+    <w:p>
+      <w:r>
+        <w:t>"I'm counting the hours, Kitten."</w:t>
+      </w:r>
+    </w:p>
+    <w:p>
+      <w:r>
+        <w:t>Her answering purr was all the response I needed.</w:t>
+      </w:r>
+    </w:p>
+    <w:p>
+      <w:r>
+        <w:t>As sleep claimed me once more, I dreamed not of blood and fire this time, but of moonlight and passion, of bonds forged in intimacy, and of a love that had waited lifetimes to be fulfilled.</w:t>
+      </w:r>
+    </w:p>
+    <w:p>
+      <w:r>
+        <w:t>Four more nights until destiny called.</w:t>
+      </w:r>
+    </w:p>
+    <w:p>
+      <w:r>
+        <w:t>I would be ready.</w:t>
       </w:r>
     </w:p>
     <w:sectPr>

</xml_diff>

<commit_message>
Add Chapter 8: Bonding Ritual and Journey to Nocturne
Co-authored-by: S3OPS <256816913+S3OPS@users.noreply.github.com>
</commit_message>
<xml_diff>
--- a/Blood Craft.docx
+++ b/Blood Craft.docx
@@ -8866,6 +8866,411 @@
     <w:p>
       <w:r>
         <w:t>I would be ready.</w:t>
+      </w:r>
+    </w:p>
+    <w:p>
+      <w:r>
+        <w:br/>
+        <w:t>Chapter 8</w:t>
+        <w:br/>
+        <w:br/>
+        <w:t>The night of the full moon arrived with an almost theatrical grandeur, as if the universe itself recognized the significance of what was about to transpire. Silver light flooded through the cabin windows, casting everything in an ethereal glow that seemed to pulse with barely contained magic.</w:t>
+        <w:br/>
+        <w:br/>
+        <w:t>I had spent the day in restless anticipation, unable to sleep despite my best efforts. Every time I closed my eyes, I saw Raechelle's face—her ruby eyes filled with devotion, her delicate fangs gleaming in the moonlight, her tail curling with nervous excitement. Tonight, we would become bonded in the most profound way possible, our souls intertwined for eternity.</w:t>
+        <w:br/>
+        <w:br/>
+        <w:t>Raechelle had disappeared into the bedroom hours ago, insisting that she needed time to prepare. I respected her privacy, though the separation felt like a physical ache in my chest. Our connection had grown so strong over these past days that even being in different rooms left me feeling incomplete.</w:t>
+        <w:br/>
+        <w:br/>
+        <w:t>As the moon reached its zenith, she finally emerged.</w:t>
+        <w:br/>
+        <w:br/>
+        <w:t>I forgot how to breathe.</w:t>
+        <w:br/>
+        <w:br/>
+        <w:t>She wore a flowing gown of deepest crimson, the fabric so sheer it seemed woven from moonlight and shadows. Her silver hair cascaded down her back in waves, adorned with tiny ruby pins that caught the light like drops of blood. Her ears were decorated with delicate silver chains, and her tail swayed behind her, wrapped in matching crimson ribbons.</w:t>
+        <w:br/>
+        <w:br/>
+        <w:t>But it was her eyes that captivated me—those luminous ruby pools filled with vulnerability, trust, and a love so profound it made my chest ache with its intensity.</w:t>
+        <w:br/>
+        <w:br/>
+        <w:t>"Sir..." she whispered, her voice trembling. "I'm ready."</w:t>
+        <w:br/>
+        <w:br/>
+        <w:t>I crossed the room to her in three strides, cupping her face in my hands. She was so small, so precious, and yet I knew the power that lay coiled within her slender frame. This creature of night and shadow had chosen me—had waited centuries for me—and I intended to spend every moment of my existence proving worthy of that devotion.</w:t>
+        <w:br/>
+        <w:br/>
+        <w:t>"You're the most beautiful thing I've ever seen," I told her honestly. "In all my life, I never imagined I'd be lucky enough to find someone like you."</w:t>
+        <w:br/>
+        <w:br/>
+        <w:t>A single crystalline tear traced down her cheek. "I dreamed of you," she confessed. "For so long, I dreamed. But the reality... the reality is so much more than I ever dared hope."</w:t>
+        <w:br/>
+        <w:br/>
+        <w:t>I kissed away her tear, tasting the salt of her emotion. "No more waiting, Kitten. Tonight, we begin our forever."</w:t>
+        <w:br/>
+        <w:br/>
+        <w:t>She led me outside, where she had prepared a ritual space in the clearing. A circle of candles surrounded a bed of soft furs and silks, laid out beneath the unobstructed brilliance of the full moon. Ancient symbols had been drawn on the ground in what I recognized as a mixture of salt and blood—hers, given willingly to anchor the working.</w:t>
+        <w:br/>
+        <w:br/>
+        <w:t>"The ritual is ancient," Raechelle explained, her voice taking on the cadence of ceremony. "Older than written language, passed down through generations of blood mages and their familiars. When a mage takes a familiar, they create a bond of service. But this..." She gestured to the prepared space. "This is something deeper. Something sacred."</w:t>
+        <w:br/>
+        <w:br/>
+        <w:t>I listened intently, absorbing every word.</w:t>
+        <w:br/>
+        <w:br/>
+        <w:t>"Tonight, we exchange not just blood, but essence. Our very souls will touch, intertwine, become part of each other in a way that transcends the physical." Her gaze met mine with burning intensity. "After tonight, your pain will be my pain. Your joy will be my joy. We will sense each other across any distance, feel each other's emotions as clearly as our own."</w:t>
+        <w:br/>
+        <w:br/>
+        <w:t>"And this requires..."</w:t>
+        <w:br/>
+        <w:br/>
+        <w:t>"Total vulnerability," she finished softly. "Complete surrender to one another. Mind, body, and soul—held in perfect trust."</w:t>
+        <w:br/>
+        <w:br/>
+        <w:t>I understood now why she had been nervous about telling me. This wasn't just physical intimacy; it was the ultimate form of emotional exposure. Every wall, every defense, every secret would be stripped away. We would know each other completely—the beautiful parts and the broken ones, the strength and the weakness, the light and the shadow.</w:t>
+        <w:br/>
+        <w:br/>
+        <w:t>"I'm not afraid," I told her, and meant it absolutely. "I want to know all of you, Raechelle. Every part. And I want you to know all of me."</w:t>
+        <w:br/>
+        <w:br/>
+        <w:t>Her answering smile was radiant with relief and joy. "Then let us begin."</w:t>
+        <w:br/>
+        <w:br/>
+        <w:t>We stepped into the circle together, and I felt the magic close around us like a warm embrace. The candles flickered higher, their flames turning from orange to deep crimson, and the symbols on the ground began to glow with an inner light.</w:t>
+        <w:br/>
+        <w:br/>
+        <w:t>"Kneel with me," Raechelle instructed, and we sank onto the soft furs, facing each other. She reached up and loosened the ties of her gown, letting it fall from her shoulders like a cascade of silk and shadow. In the moonlight, her pale skin seemed to glow with an inner luminescence, and I traced the delicate patterns of her form with reverent eyes.</w:t>
+        <w:br/>
+        <w:br/>
+        <w:t>"Your turn, Sir," she whispered, her clawed fingers reaching for the buttons of my shirt. "Let me see you."</w:t>
+        <w:br/>
+        <w:br/>
+        <w:t>I helped her remove my clothing, piece by piece, until we were both bared beneath the moon's silver gaze. There was nothing of shame in this exposure—only intimacy, trust, and growing anticipation.</w:t>
+        <w:br/>
+        <w:br/>
+        <w:t>Raechelle produced a ceremonial dagger, its blade gleaming with ancient enchantments. "The exchange of blood," she explained. "I will drink from you, and you from me. As our blood mingles, so too will our souls."</w:t>
+        <w:br/>
+        <w:br/>
+        <w:t>She made a small cut on her wrist, crimson welling up immediately. The scent of her blood hit me like a wave—intoxicating, powerful, utterly compelling. My own blood magic stirred in response, reaching out toward her essence with eager hunger.</w:t>
+        <w:br/>
+        <w:br/>
+        <w:t>"Drink, Sir," she offered, extending her wrist. "Take me into yourself."</w:t>
+        <w:br/>
+        <w:br/>
+        <w:t>I lifted her wrist to my lips and drank.</w:t>
+        <w:br/>
+        <w:br/>
+        <w:t>The taste was unlike anything I had ever experienced—honey and starlight, power and surrender, the concentrated essence of everything Raechelle was. I felt her life force flowing into me, ancient memories flickering at the edges of my perception: centuries of loneliness, of waiting, of hope that had never quite died. I felt her love for me—vast and unconditional, a devotion that humbled me with its intensity.</w:t>
+        <w:br/>
+        <w:br/>
+        <w:t>When I finally pulled back, she was trembling, her eyes half-closed in ecstasy.</w:t>
+        <w:br/>
+        <w:br/>
+        <w:t>"Now you," she breathed. "Let me taste you."</w:t>
+        <w:br/>
+        <w:br/>
+        <w:t>I took the dagger and made a small cut on my own wrist, watching as crimson beaded against my skin. Raechelle leaned forward, her lips parting, her fangs extending with delicate precision. When she latched onto my wrist, the sensation was indescribable—pleasure and pain intertwining until I couldn't tell where one ended and the other began.</w:t>
+        <w:br/>
+        <w:br/>
+        <w:t>Through our nascent bond, I felt her experience of me: the fire of my anger, the depth of my grief, the fierce determination that drove me forward. She tasted my potential—vast and untapped—and the love that had taken root in my heart despite the brevity of our acquaintance.</w:t>
+        <w:br/>
+        <w:br/>
+        <w:t>The blood exchange continued, our essences mingling in ways that transcended the physical. The circle's magic intensified, crimson light pulsing in rhythm with our synchronized heartbeats.</w:t>
+        <w:br/>
+        <w:br/>
+        <w:t>And then we came together.</w:t>
+        <w:br/>
+        <w:br/>
+        <w:t>What followed was beyond mere physical intimacy—it was a communion of souls. Every touch carried the weight of centuries of longing; every kiss wrote promises into the fabric of reality itself. We moved together in perfect harmony, two halves of a whole finally reunited, and the magic responded to our union with exponential intensity.</w:t>
+        <w:br/>
+        <w:br/>
+        <w:t>The world fell away until nothing existed but us—two beings joined in body, mind, and spirit. I could feel everything she felt, her pleasure amplifying my own in an endless feedback loop that built and built until I thought I might shatter from the intensity of it.</w:t>
+        <w:br/>
+        <w:br/>
+        <w:t>When we finally reached the crescendo, the bonding magic completed itself in a burst of crimson light that painted the clearing in shades of blood and moonfire. I felt something click into place deep within my soul—a connection so profound that I knew instinctively it could never be broken, not by distance, not by time, not even by death itself.</w:t>
+        <w:br/>
+        <w:br/>
+        <w:t>We collapsed into each other's arms, trembling with the aftershocks of both passion and magic. Raechelle's purr vibrated through her entire body, a sound of pure contentment that resonated with something primal in my own chest.</w:t>
+        <w:br/>
+        <w:br/>
+        <w:t>"Sir..." she breathed against my neck. "I can feel you. Really feel you. It's... it's everything I dreamed it would be."</w:t>
+        <w:br/>
+        <w:br/>
+        <w:t>I stroked her hair, marveling at the new awareness that hummed along our bond. She was right—I could sense her emotions as clearly as my own, feel the steady pulse of her life force like a second heartbeat within my chest.</w:t>
+        <w:br/>
+        <w:br/>
+        <w:t>"We're one now," I murmured. "Truly and completely."</w:t>
+        <w:br/>
+        <w:br/>
+        <w:t>"Forever," she agreed, tilting her face up for a soft kiss. "No matter what comes, we face it together."</w:t>
+        <w:br/>
+        <w:br/>
+        <w:t>We lay there beneath the fading moonlight, wrapped in each other and in the warm glow of newly forged bonds. Eventually, practical considerations reasserted themselves—the night was waning, and we had preparations to make for our journey.</w:t>
+        <w:br/>
+        <w:br/>
+        <w:t>But for now, in this perfect moment, I allowed myself to simply hold her and marvel at the miracle of finding such profound love in the midst of so much darkness.</w:t>
+        <w:br/>
+        <w:br/>
+        <w:t>The bond between us pulsed with shared contentment, a warm golden thread connecting soul to soul.</w:t>
+        <w:br/>
+        <w:br/>
+        <w:t>Tomorrow, we would leave for Nocturne. Tomorrow, the challenges would begin.</w:t>
+        <w:br/>
+        <w:br/>
+        <w:t>But tonight belonged to us alone.</w:t>
+        <w:br/>
+        <w:br/>
+        <w:br/>
+        <w:br/>
+        <w:t>Dawn came too quickly, though neither of us had slept. We had spent the remaining hours in quiet conversation, testing the limits of our new bond and marveling at its depth. I discovered that with concentration, I could actually see through Raechelle's eyes, and she through mine. Our emotions flowed between us in a constant stream, though we quickly learned to modulate the connection to avoid overwhelming each other.</w:t>
+        <w:br/>
+        <w:br/>
+        <w:t>"It will take time to master," Raechelle admitted as we packed our meager belongings. "The full potential of the bond won't reveal itself for months, perhaps years. But already, I can feel how much stronger my magic has become."</w:t>
+        <w:br/>
+        <w:br/>
+        <w:t>I had noticed the same phenomenon. My blood power seemed to flow more freely now, responding to my intentions with increased precision. It was as if the bonding had opened new channels within me, pathways for power that had previously been blocked.</w:t>
+        <w:br/>
+        <w:br/>
+        <w:t>"We should reach Austin by nightfall if we leave soon," she continued, stuffing a few more items into a leather travel bag. "The Crimson Door opens at ten. That gives us time to find appropriate clothing—you can't enter Nocturne dressed like a human college student."</w:t>
+        <w:br/>
+        <w:br/>
+        <w:t>I looked down at my jeans and t-shirt, suddenly self-conscious. "What do people wear in Nocturne?"</w:t>
+        <w:br/>
+        <w:br/>
+        <w:t>Raechelle's lips curved in a mischievous smile. "That depends on the district. In the vampire quarter, dark formal wear is expected—think Victorian elegance meets modern edge. The werewolf territories favor leather and practical clothing. The witches' Sanctum tends toward robes and academic attire." She tilted her head, considering. "For your first appearance, I'd suggest something that conveys power without overt aggression. You want to be noticed, but not challenged."</w:t>
+        <w:br/>
+        <w:br/>
+        <w:t>"You're enjoying this."</w:t>
+        <w:br/>
+        <w:br/>
+        <w:t>"Very much, Sir." Her tail swished with delight. "I've always wanted to dress someone up. And you have such potential—tall, handsome, radiating barely contained power. With the right wardrobe, you'll have half of Nocturne at your feet."</w:t>
+        <w:br/>
+        <w:br/>
+        <w:t>"I only want one particular supernatural at my feet," I replied, catching her around the waist and pulling her close. Through our bond, I felt her answering surge of pleasure and possessive satisfaction.</w:t>
+        <w:br/>
+        <w:br/>
+        <w:t>"And you have me," she murmured against my chest. "Always."</w:t>
+        <w:br/>
+        <w:br/>
+        <w:t>We finished packing and loaded the car—a black SUV that Raechelle had apparently acquired through mysterious means during my recovery. I didn't ask too many questions; some aspects of supernatural life were probably better left unexamined.</w:t>
+        <w:br/>
+        <w:br/>
+        <w:t>The drive to Austin took approximately five hours, and we used the time productively. Raechelle quizzed me on Nocturne's political structure, testing my recall of the information she had shared over the past days.</w:t>
+        <w:br/>
+        <w:br/>
+        <w:t>"The Nocturne Council consists of how many members?"</w:t>
+        <w:br/>
+        <w:br/>
+        <w:t>"Thirteen. Three vampires, two werewolves, two witches, one fae representative, and five rotating seats for other species."</w:t>
+        <w:br/>
+        <w:br/>
+        <w:t>"And the current head of the Council?"</w:t>
+        <w:br/>
+        <w:br/>
+        <w:t>"Lady Seraphina Darkthorne, an ancient vampire who's ruled for three hundred years. She's known for being ruthlessly fair—she'll destroy anyone who threatens the city's stability, regardless of their species or political connections."</w:t>
+        <w:br/>
+        <w:br/>
+        <w:t>Raechelle nodded approvingly. "Good. And the laws regarding violence?"</w:t>
+        <w:br/>
+        <w:br/>
+        <w:t>"Strictly forbidden within city limits, with few exceptions. Sanctioned duels can occur in designated arenas, but only with Council approval. Anyone who kills without authorization faces execution or exile, depending on circumstances."</w:t>
+        <w:br/>
+        <w:br/>
+        <w:t>"What about self-defense?"</w:t>
+        <w:br/>
+        <w:br/>
+        <w:t>"Permitted, but scrutinized carefully. Anyone claiming self-defense must submit to magical verification—a truth-reading conducted by Council-appointed witches. If the claim is upheld, no punishment follows. If it's proven false..."</w:t>
+        <w:br/>
+        <w:br/>
+        <w:t>"Death," Raechelle finished grimly. "The Council takes the prohibition against violence very seriously. It's the only thing that allows so many different species to coexist in relative peace."</w:t>
+        <w:br/>
+        <w:br/>
+        <w:t>I absorbed this information, recognizing its importance. In Nocturne, I would need to control my impulses carefully, no matter how much someone might deserve destruction.</w:t>
+        <w:br/>
+        <w:br/>
+        <w:t>"What about Terravos's agents? If they're operating within the city..."</w:t>
+        <w:br/>
+        <w:br/>
+        <w:t>"They'll be bound by the same laws as everyone else. If they attack you within Nocturne's boundaries, you have every right to defend yourself—and more importantly, the Council will be obligated to punish them for their transgression." She smiled tightly. "The embassy provides certain protections for official representatives, but it doesn't grant immunity for crimes committed in the city proper."</w:t>
+        <w:br/>
+        <w:br/>
+        <w:t>This was encouraging news. Within Nocturne, I would be safer than anywhere else in the supernatural world.</w:t>
+        <w:br/>
+        <w:br/>
+        <w:t>As we approached Austin, the sun began its descent toward the horizon. The city's skyline emerged from the Texas flatlands, a mixture of modern towers and historic buildings that had witnessed over a century of growth and change.</w:t>
+        <w:br/>
+        <w:br/>
+        <w:t>"We'll stop here first," Raechelle said, directing me to pull into the parking lot of a high-end clothing boutique in a trendy district. The sign above the door read "Midnight Styles" in elegant script.</w:t>
+        <w:br/>
+        <w:br/>
+        <w:t>"This looks expensive."</w:t>
+        <w:br/>
+        <w:br/>
+        <w:t>"It is. But the owner is an old acquaintance, and they cater to... specialized clientele." She smiled mysteriously. "Just follow my lead, Sir."</w:t>
+        <w:br/>
+        <w:br/>
+        <w:t>We entered the boutique, and I immediately noticed that it was empty of other customers despite its prime location. A sophisticated woman looked up from behind the counter, her expression shifting from professional courtesy to genuine surprise when she saw Raechelle.</w:t>
+        <w:br/>
+        <w:br/>
+        <w:t>"As I live and breathe—Raechelle Darkpurr?" The woman moved toward us with predatory grace, and I noticed the telltale pallor of a vampire beneath her expertly applied makeup. "I haven't seen you in... what, fifty years?"</w:t>
+        <w:br/>
+        <w:br/>
+        <w:t>"Sixty-three," Raechelle corrected, allowing herself to be embraced briefly. "I've been... occupied."</w:t>
+        <w:br/>
+        <w:br/>
+        <w:t>The vampire's crimson eyes flicked to me, narrowing with sudden interest. "Occupied indeed. And who might this be? I sense something powerful beneath that human façade."</w:t>
+        <w:br/>
+        <w:br/>
+        <w:t>"This is Riven Sixxx, my bonded mage." Raechelle's voice carried a note of pride that warmed me through our connection. "Riven, meet Vivienne Lacroix, proprietor of Midnight Styles and one of the finest fashion minds in the supernatural world."</w:t>
+        <w:br/>
+        <w:br/>
+        <w:t>Vivienne's eyes widened almost imperceptibly. "Bonded? Truly?" She circled me slowly, assessing me with professional detachment. "And what variety of mage do we have here? The power signature is... unusual."</w:t>
+        <w:br/>
+        <w:br/>
+        <w:t>"I'm a Blood Archon," I replied simply.</w:t>
+        <w:br/>
+        <w:br/>
+        <w:t>The vampire actually stumbled, her vampiric grace failing her for a single telling moment. "Blood Archon?" She looked at Raechelle with new understanding. "So the rumors were true. Elara and Marcus had a child, and he survived."</w:t>
+        <w:br/>
+        <w:br/>
+        <w:t>"You knew my parents?"</w:t>
+        <w:br/>
+        <w:br/>
+        <w:t>"I met them once, centuries ago." Vivienne composed herself, though I could see the calculation behind her crimson eyes. "They were... memorable. And now their heir stands in my boutique, dressed like a college student going to a sports game." She shook her head in dismay. "This will not do. This will not do at all."</w:t>
+        <w:br/>
+        <w:br/>
+        <w:t>What followed was an intensive two-hour fitting session during which Vivienne transformed my wardrobe completely. She selected dark, tailored pieces that emphasized my height and frame while incorporating subtle elements that marked me as someone of power: crimson accents, fine fabrics that shifted in the light, accessories enchanted with minor protective charms.</w:t>
+        <w:br/>
+        <w:br/>
+        <w:t>"The key," Vivienne explained as she made final adjustments to a midnight-black coat, "is to dress like you already own the room. Power recognizes power, especially in Nocturne. If you walk in looking uncertain, wearing clothes that don't fit your station, you'll be challenged constantly by fools seeking to establish dominance."</w:t>
+        <w:br/>
+        <w:br/>
+        <w:t>"But if I present myself correctly..."</w:t>
+        <w:br/>
+        <w:br/>
+        <w:t>"Then the fools will think twice before crossing you, and the wise will recognize you as someone worth knowing." She stepped back, surveying her work with satisfaction. "There. Now you look like a Blood Archon."</w:t>
+        <w:br/>
+        <w:br/>
+        <w:t>I turned to the full-length mirror, and my breath caught.</w:t>
+        <w:br/>
+        <w:br/>
+        <w:t>The man staring back at me was a stranger—or rather, he was the person I was becoming, fully realized for the first time. The coat fit perfectly, its lines emphasizing my shoulders while allowing easy movement. Beneath it, a crimson shirt of what Vivienne called "shadow silk" seemed to absorb and release light in equal measure. Dark trousers and boots completed the ensemble, and she had selected a series of silver and ruby accessories that caught the light with subtle menace.</w:t>
+        <w:br/>
+        <w:br/>
+        <w:t>But it was my eyes that had changed most. They glowed with a faint crimson luminescence now—a side effect, Raechelle explained, of my fully awakening power. Combine that with my naturally pale complexion and dark hair, and I looked exactly like what I was: a creature of blood and shadow, beautiful and dangerous in equal measure.</w:t>
+        <w:br/>
+        <w:br/>
+        <w:t>"Sir..." Raechelle's voice was husky through our bond, and I felt her appreciation wash over me like warm honey. "You are magnificent."</w:t>
+        <w:br/>
+        <w:br/>
+        <w:t>"Thank you, Vivienne," I said, inclining my head with the formal courtesy Raechelle had taught me. "I am in your debt."</w:t>
+        <w:br/>
+        <w:br/>
+        <w:t>The vampire smiled, revealing elegant fangs. "No debt between old friends of old friends. Consider it a gift to welcome the heir of House Sixxx back to the supernatural world." She paused. "Though if you ever find yourself in need of clothing in the future, I do hope you'll remember where to shop."</w:t>
+        <w:br/>
+        <w:br/>
+        <w:t>"I will."</w:t>
+        <w:br/>
+        <w:br/>
+        <w:t>We left the boutique with several bags of additional clothing—enough to last through our initial time in Nocturne, Vivienne assured me. As we loaded them into the SUV, Raechelle checked the time.</w:t>
+        <w:br/>
+        <w:br/>
+        <w:t>"Nine o'clock. The Crimson Door opens in an hour. How are you feeling, Sir?"</w:t>
+        <w:br/>
+        <w:br/>
+        <w:t>I considered the question honestly. "Nervous. Excited. Ready." Through our bond, I sent her a pulse of reassurance. "As long as you're beside me, I can face anything."</w:t>
+        <w:br/>
+        <w:br/>
+        <w:t>Her answering warmth flowed back to me. "Together, then. As it was always meant to be."</w:t>
+        <w:br/>
+        <w:br/>
+        <w:t>We drove through Austin's nighttime streets, passing from the trendy boutique district into a section of downtown that seemed to exist in perpetual shadow despite the streetlights. The buildings here were older, their facades marked with subtle symbols that my enhanced sight could now recognize as supernatural markers.</w:t>
+        <w:br/>
+        <w:br/>
+        <w:t>"The club is in the basement of that building," Raechelle pointed toward a nondescript structure wedged between a vintage record store and what appeared to be an abandoned warehouse. "The human entrance is on the street level—an ordinary bar that serves as a front. The supernatural entrance is around back."</w:t>
+        <w:br/>
+        <w:br/>
+        <w:t>I parked the SUV in a nearby lot and we walked together through the shadowed alley. Despite the urban surroundings, I felt my senses heightening, detecting the presence of magic everywhere: in the stones beneath my feet, in the air itself, in the shadowed doorways where unseen watchers tracked our passage.</w:t>
+        <w:br/>
+        <w:br/>
+        <w:t>"We're being observed."</w:t>
+        <w:br/>
+        <w:br/>
+        <w:t>"Always, in this part of town." Raechelle walked close beside me, her hand finding mine. "The Crimson Door has significant security—unofficial, mostly, but effective. Anyone who enters this alley with hostile intent will find themselves experiencing... difficulties."</w:t>
+        <w:br/>
+        <w:br/>
+        <w:t>We reached a heavy iron door marked with a crimson symbol: a door opening onto darkness, with a single drop of blood falling from the lintel. Raechelle knocked in a specific pattern—three quick, two slow, one final emphatic strike.</w:t>
+        <w:br/>
+        <w:br/>
+        <w:t>The door swung open to reveal a massive figure blocking the entrance. At first glance, he appeared human, but his size—easily seven feet tall with shoulders like a linebacker—and the subtle glow of his amber eyes marked him as something more.</w:t>
+        <w:br/>
+        <w:br/>
+        <w:t>"Password?" His voice rumbled like distant thunder.</w:t>
+        <w:br/>
+        <w:br/>
+        <w:t>"Blood calls to blood, and night welcomes its children," Raechelle responded formally.</w:t>
+        <w:br/>
+        <w:br/>
+        <w:t>The bouncer's eyes flicked to me, and I saw the moment he sensed my power. His posture shifted subtly, moving from casual authority to wary respect.</w:t>
+        <w:br/>
+        <w:br/>
+        <w:t>"Archon. We've been expecting you."</w:t>
+        <w:br/>
+        <w:br/>
+        <w:t>"Expecting me?"</w:t>
+        <w:br/>
+        <w:br/>
+        <w:t>"Word travels fast in our world." He stepped aside, gesturing for us to enter. "Lady Darkthorne sends her compliments and requests an audience at your earliest convenience. A table has been reserved in your honor."</w:t>
+        <w:br/>
+        <w:br/>
+        <w:t>I exchanged a glance with Raechelle through our bond. "The Council head knows I'm coming?"</w:t>
+        <w:br/>
+        <w:br/>
+        <w:t>"I told you," she replied privately through our connection, "nothing happens in or around Nocturne that she doesn't know about. The important thing is that she's offering hospitality rather than opposition. That's a very good sign."</w:t>
+        <w:br/>
+        <w:br/>
+        <w:t>We entered The Crimson Door.</w:t>
+        <w:br/>
+        <w:br/>
+        <w:t>The interior defied the building's ordinary exterior, opening into a vast space that seemed to extend far beyond what the architecture should allow. Crystal chandeliers cast crimson light across a dance floor where beings of various species moved to hypnotic music. The air was thick with the scent of incense, blood, and that peculiar charge that I now recognized as ambient magic.</w:t>
+        <w:br/>
+        <w:br/>
+        <w:t>And everywhere—vampires, werewolves, creatures I couldn't identify—all of them turning to watch as we made our entrance.</w:t>
+        <w:br/>
+        <w:br/>
+        <w:t>"They're staring," I observed quietly.</w:t>
+        <w:br/>
+        <w:br/>
+        <w:t>"Of course they are." Raechelle's tail curled proudly as she walked beside me. "You're the first Blood Archon to appear in over two decades, and you're wearing your power like a crown. Let them stare. Let them wonder. This is exactly the entrance you needed to make."</w:t>
+        <w:br/>
+        <w:br/>
+        <w:t>A server appeared as if from nowhere—a beautiful woman with iridescent scales visible at her temples and along her forearms. "Lord Sixxx? Your table is this way, if you'll follow me."</w:t>
+        <w:br/>
+        <w:br/>
+        <w:t>We were led to an elevated section at the back of the club, where a semicircular booth offered both privacy and a commanding view of the entire space. The table was already laid with what appeared to be refreshments: wine the color of old blood, small delicacies arranged on crystal plates.</w:t>
+        <w:br/>
+        <w:br/>
+        <w:t>"The Lady will join you shortly," the server informed us before gliding away.</w:t>
+        <w:br/>
+        <w:br/>
+        <w:t>I settled into the booth, automatically positioning myself where I could watch all the entrances. Raechelle curled against my side, her presence a comfort even as my senses remained on high alert.</w:t>
+        <w:br/>
+        <w:br/>
+        <w:t>"This is really happening," I murmured.</w:t>
+        <w:br/>
+        <w:br/>
+        <w:t>"This is really happening," she confirmed. "Welcome to your new life, Sir. Welcome to Nocturne."</w:t>
+        <w:br/>
+        <w:br/>
+        <w:t>The portal to the supernatural city awaited, and with it, all the challenges and opportunities that came with claiming my birthright.</w:t>
+        <w:br/>
+        <w:br/>
+        <w:t>I raised the glass of blood-wine in a silent toast to my parents' memory.</w:t>
+        <w:br/>
+        <w:br/>
+        <w:t>Then I drank, and the taste of destiny filled my mouth.</w:t>
+        <w:br/>
       </w:r>
     </w:p>
     <w:sectPr>

</xml_diff>

<commit_message>
Add Chapter 9 and Chapter Summary/Timeline planning document
Co-authored-by: S3OPS <256816913+S3OPS@users.noreply.github.com>
</commit_message>
<xml_diff>
--- a/Blood Craft.docx
+++ b/Blood Craft.docx
@@ -9270,6 +9270,309 @@
         <w:br/>
         <w:br/>
         <w:t>Then I drank, and the taste of destiny filled my mouth.</w:t>
+        <w:br/>
+      </w:r>
+    </w:p>
+    <w:p>
+      <w:r>
+        <w:br/>
+        <w:t>Chapter 9</w:t>
+        <w:br/>
+        <w:br/>
+        <w:t>We didn't have to wait long.</w:t>
+        <w:br/>
+        <w:br/>
+        <w:t>The ambient noise of the club seemed to dim as a presence entered the room—not through any visible door, but simply materializing from the shadows themselves as if darkness was her native element. Lady Seraphina Darkthorne moved through the crowd with the kind of grace that made everyone unconsciously clear a path, her very aura commanding deference without requiring words.</w:t>
+        <w:br/>
+        <w:br/>
+        <w:t>She was stunning in the way that ancient things often are—beautiful but alien, like a statue come to life. Her skin was pale as fresh snow, her features sharp and aristocratic, framed by hair so black it seemed to absorb light. She wore a gown of midnight velvet that flowed around her like liquid shadow, adorned with diamonds that sparkled like captured stars.</w:t>
+        <w:br/>
+        <w:br/>
+        <w:t>But it was her eyes that caught me—ancient eyes that had witnessed empires rise and fall, colored a deep violet that marked her as something more than an ordinary vampire.</w:t>
+        <w:br/>
+        <w:br/>
+        <w:t>"Blood Archon," she greeted as she reached our table, her voice like silk over steel. "How delightfully unexpected. I was beginning to think your bloodline had been lost forever."</w:t>
+        <w:br/>
+        <w:br/>
+        <w:t>I rose, inclining my head with the respect her station demanded. "Lady Darkthorne. Thank you for the welcome."</w:t>
+        <w:br/>
+        <w:br/>
+        <w:t>"Please, sit." She gracefully slid into the booth across from us, her movements so fluid they seemed choreographed. A server appeared instantly with a crystal goblet filled with something that definitely wasn't wine. "I must confess, when my sources reported a Blood Archon approaching Austin, I thought it was exaggeration or perhaps a trap. We've had imposters before."</w:t>
+        <w:br/>
+        <w:br/>
+        <w:t>"I assure you, I'm no imposter."</w:t>
+        <w:br/>
+        <w:br/>
+        <w:t>"No, you're not. I can sense the authentic power running through your veins—the signature of the Sixxx bloodline is unmistakable." She took a delicate sip from her goblet, studying me over its rim. "Which makes you either a tremendous opportunity or a significant threat. Perhaps both."</w:t>
+        <w:br/>
+        <w:br/>
+        <w:t>"I have no intention of threatening Nocturne or its people," I replied carefully. "I seek only sanctuary and time to develop my abilities."</w:t>
+        <w:br/>
+        <w:br/>
+        <w:t>"Ah, but intentions change, don't they? Power corrupts. History remembers more than one Blood Archon who began with noble goals and ended in madness." She set down her goblet, her expression becoming businesslike. "Let us be direct with each other, Lord Sixxx. I have ruled this city for three centuries. I have maintained peace among species that would happily slaughter each other given the opportunity. I have no desire to see that peace disrupted."</w:t>
+        <w:br/>
+        <w:br/>
+        <w:t>"Neither do I."</w:t>
+        <w:br/>
+        <w:br/>
+        <w:t>"Then we understand each other." She leaned forward slightly. "You may enter Nocturne. You will be granted temporary quarters and all the privileges of a visiting noble. In exchange, you will obey our laws absolutely and without exception. You will submit to registration with the Council and declare your abilities for the record. And you will meet with me weekly to discuss your progress and any concerns that arise."</w:t>
+        <w:br/>
+        <w:br/>
+        <w:t>"Weekly audiences with the Council head herself?" Raechelle interjected, her tone carrying a note of surprise. "That's... unusual."</w:t>
+        <w:br/>
+        <w:br/>
+        <w:t>Lady Darkthorne's violet eyes shifted to my familiar, softening almost imperceptibly. "Raechelle Darkpurr. I remember you from the old days. You served the Sixxx family faithfully when few others dared to be associated with Blood Archons."</w:t>
+        <w:br/>
+        <w:br/>
+        <w:t>"I serve them still."</w:t>
+        <w:br/>
+        <w:br/>
+        <w:t>"So I see." The ancient vampire's gaze returned to me. "The weekly meetings are non-negotiable, Lord Sixxx. You are too powerful and too unknown a quantity for me to simply release into my city without oversight. Consider it the price of my protection."</w:t>
+        <w:br/>
+        <w:br/>
+        <w:t>I considered her terms. They were strict, but not unreasonable given my status. And having regular access to someone as ancient and knowledgeable as Lady Darkthorne could prove valuable.</w:t>
+        <w:br/>
+        <w:br/>
+        <w:t>"I accept your terms."</w:t>
+        <w:br/>
+        <w:br/>
+        <w:t>"Excellent." She smiled, and for the first time, I glimpsed something almost warm beneath her formidable exterior. "Then let me be the first to formally welcome you to Nocturne, Lord Sixxx. May your stay be long and prosperous."</w:t>
+        <w:br/>
+        <w:br/>
+        <w:t>She raised her goblet in a toast. I lifted my glass of blood-wine to meet it.</w:t>
+        <w:br/>
+        <w:br/>
+        <w:t>"To new beginnings," I offered.</w:t>
+        <w:br/>
+        <w:br/>
+        <w:t>"To survival," she countered with a knowing smile. "Which in our world often amounts to the same thing."</w:t>
+        <w:br/>
+        <w:br/>
+        <w:t>We drank together, and with that simple gesture, my place in the supernatural world was formally recognized.</w:t>
+        <w:br/>
+        <w:br/>
+        <w:t>Lady Darkthorne rose to leave but paused, turning back with an expression I couldn't quite read. "One more thing. Terravos—the Earth Archon—has already sent representatives to my city. They claim to be here on diplomatic business, but my intelligence suggests otherwise."</w:t>
+        <w:br/>
+        <w:br/>
+        <w:t>My jaw tightened. "They're looking for me."</w:t>
+        <w:br/>
+        <w:br/>
+        <w:t>"Almost certainly. Within Nocturne's boundaries, they cannot touch you without facing the Council's full wrath. But be cautious, Lord Sixxx. Terravos is patient and cunning. He will look for ways to draw you out, to force a confrontation outside our protected borders." She paused. "Or to manipulate someone else into doing his dirty work for him."</w:t>
+        <w:br/>
+        <w:br/>
+        <w:t>"I understand."</w:t>
+        <w:br/>
+        <w:br/>
+        <w:t>"I'm not certain you do. Not yet." Her violet eyes seemed to see through me to something beyond. "But you will learn. This world will teach you, one way or another."</w:t>
+        <w:br/>
+        <w:br/>
+        <w:t>With that cryptic warning, she vanished into the shadows as smoothly as she had appeared.</w:t>
+        <w:br/>
+        <w:br/>
+        <w:t>Raechelle let out a breath I hadn't realized she'd been holding. "That went... better than expected."</w:t>
+        <w:br/>
+        <w:br/>
+        <w:t>"Did it?"</w:t>
+        <w:br/>
+        <w:br/>
+        <w:t>"Lady Darkthorne doesn't offer weekly audiences to just anyone. She's interested in you, Sir—genuinely interested. That's rare and valuable." She pressed closer to my side. "We've been given an opportunity. We need to make the most of it."</w:t>
+        <w:br/>
+        <w:br/>
+        <w:t>I finished my blood-wine, feeling its warmth spread through my chest. Around us, the club had resumed its normal rhythm, though I noticed more than a few curious gazes still directed our way.</w:t>
+        <w:br/>
+        <w:br/>
+        <w:t>"When can we enter Nocturne itself?"</w:t>
+        <w:br/>
+        <w:br/>
+        <w:t>"Now, if you wish. The portal is in the back—through that archway." She pointed toward a section of the club that seemed perpetually wreathed in shadow. "Are you ready, Sir?"</w:t>
+        <w:br/>
+        <w:br/>
+        <w:t>I looked at her—my familiar, my love, my partner in this strange new existence. Through our bond, I felt her excitement, her hope, her underlying current of fear about what we might face.</w:t>
+        <w:br/>
+        <w:br/>
+        <w:t>"Together," I said.</w:t>
+        <w:br/>
+        <w:br/>
+        <w:t>"Always," she agreed.</w:t>
+        <w:br/>
+        <w:br/>
+        <w:t>We rose from the booth and walked toward the portal, leaving the human world behind.</w:t>
+        <w:br/>
+        <w:br/>
+        <w:br/>
+        <w:br/>
+        <w:t>The transition through the portal was nothing like I expected.</w:t>
+        <w:br/>
+        <w:br/>
+        <w:t>I had imagined something dramatic—a flash of light, a sense of displacement, perhaps even physical discomfort. Instead, it was like walking through a curtain of cool silk. One moment we were in The Crimson Door; the next, we emerged into an entirely different reality.</w:t>
+        <w:br/>
+        <w:br/>
+        <w:t>Nocturne sprawled before us in impossible splendor.</w:t>
+        <w:br/>
+        <w:br/>
+        <w:t>The city existed in a perpetual twilight, its sky a deep purple canvas adorned with stars that seemed too bright, too close. Three moons hung overhead—one silver, one gold, one a deep crimson that cast everything in shades of blood and shadow. The architecture defied human physics and aesthetics, blending Gothic spires with Art Deco angles, medieval fortifications with sleek modern towers. Buildings spiraled upward like frozen flames, bridges arced between structures at impossible angles, and everywhere—everywhere—there was light.</w:t>
+        <w:br/>
+        <w:br/>
+        <w:t>Not sunlight, but something else entirely. Luminescent crystals embedded in the stonework. Magical flames that burned without heat. Bioluminescent plants that climbed the walls and hung from every available surface. The city glowed with inner fire, beautiful and slightly unnerving.</w:t>
+        <w:br/>
+        <w:br/>
+        <w:t>"It's... incredible," I breathed.</w:t>
+        <w:br/>
+        <w:br/>
+        <w:t>Raechelle smiled at my wonder. "Welcome to the heart of supernatural civilization, Sir. This is the Grand Promenade—the main thoroughfare through Nocturne's central district. Most newcomers arrive here."</w:t>
+        <w:br/>
+        <w:br/>
+        <w:t>Indeed, the portal had deposited us on a wide boulevard of polished black stone that stretched ahead into the city's depths. Other beings moved around us—vampires in elegant evening wear, werewolves in leather and steel, witches with their familiars, creatures I couldn't begin to identify. Some walked, some floated, a few seemed to teleport short distances as casually as humans might take a step.</w:t>
+        <w:br/>
+        <w:br/>
+        <w:t>And every single one of them turned to look at us.</w:t>
+        <w:br/>
+        <w:br/>
+        <w:t>"They sense your power," Raechelle explained quietly. "A Blood Archon in Nocturne is significant news. By tomorrow, everyone will know you're here."</w:t>
+        <w:br/>
+        <w:br/>
+        <w:t>"Is that a problem?"</w:t>
+        <w:br/>
+        <w:br/>
+        <w:t>"It's... complicated. Some will be curious. Some will be respectful. Some will see you as a potential ally or patron. And some..." She paused. "Some will see you as a threat or an opportunity. We'll need to be careful about who we trust."</w:t>
+        <w:br/>
+        <w:br/>
+        <w:t>I absorbed this, adding it to my growing understanding of supernatural politics. Nothing in this world was simple, it seemed.</w:t>
+        <w:br/>
+        <w:br/>
+        <w:t>"Where do we go now?"</w:t>
+        <w:br/>
+        <w:br/>
+        <w:t>"To the Residential Quarter. The Council maintains guest accommodations for visitors of status. Given Lady Darkthorne's interest in you, I expect we'll be assigned something suitable." She took my hand, her small fingers warm against my palm. "Just follow my lead. I know my way around."</w:t>
+        <w:br/>
+        <w:br/>
+        <w:t>We walked down the Grand Promenade, drawing stares and whispers with every step. I kept my expression neutral, my bearing confident, remembering Vivienne's advice about projecting power. If I was going to survive in this world, I needed to establish myself quickly as someone not to be trifled with.</w:t>
+        <w:br/>
+        <w:br/>
+        <w:t>The city revealed itself in layers as we walked. Side streets branched off the main thoroughfare, leading into districts that each seemed to have their own character. I glimpsed what looked like a marketplace where strange goods exchanged hands. A plaza where dueling circles were marked on the ground. A garden of crystalline flowers that chimed softly in an unfelt breeze.</w:t>
+        <w:br/>
+        <w:br/>
+        <w:t>"The different species have their own territories?" I asked.</w:t>
+        <w:br/>
+        <w:br/>
+        <w:t>"To some extent. The vampire quarter is to the east—the oldest part of the city. Werewolves control the western districts near what they call the Hunting Grounds. The witches' Sanctum is to the north, built around the Academy of Magical Arts. The fae keep to themselves in the Silver Quarter to the south." She gestured around us. "The Central District is neutral ground—home to the Council chambers, guest accommodations, and shared facilities."</w:t>
+        <w:br/>
+        <w:br/>
+        <w:t>"And the embassies you mentioned? Where Terravos's agents would be?"</w:t>
+        <w:br/>
+        <w:br/>
+        <w:t>"Diplomatic Row is near the Council chambers. Each Archon maintains a representative presence there, though the Archons themselves rarely visit." Her expression darkened. "The Earth Archon's embassy is the largest and most active. Terravos has always been interested in Nocturne's politics."</w:t>
+        <w:br/>
+        <w:br/>
+        <w:t>We turned off the main boulevard and entered a quieter area where elegant townhouses lined cobblestone streets. Each building bore a crest above its door—symbols that marked them as Council properties, Raechelle explained.</w:t>
+        <w:br/>
+        <w:br/>
+        <w:t>"This is the Guest Quarter. Nobles, visiting dignitaries, and persons of interest are housed here during their stay in Nocturne." She pointed toward a particularly impressive structure at the end of the street—four stories of black stone and crystal, with windows that glowed with soft amber light. "That one has the Sixxx family crest. It seems Lady Darkthorne has given you your ancestral home."</w:t>
+        <w:br/>
+        <w:br/>
+        <w:t>I stared at the building, feeling a complex mix of emotions. My parents had owned property here. Had walked these same streets. Had been part of this world before they chose to leave it behind.</w:t>
+        <w:br/>
+        <w:br/>
+        <w:t>"Did they live here? My mother and father?"</w:t>
+        <w:br/>
+        <w:br/>
+        <w:t>"Sometimes. When they needed to engage with supernatural politics or conduct business in Nocturne." Raechelle's voice was gentle. "This house has been maintained by the Council in their absence, always ready should an heir of House Sixxx return to claim it."</w:t>
+        <w:br/>
+        <w:br/>
+        <w:t>I approached the front door, which was carved with intricate designs I now recognized as protective wards. As I reached for the handle, the wards flared briefly—a pulse of crimson light that scanned me from head to toe.</w:t>
+        <w:br/>
+        <w:br/>
+        <w:t>Then the door swung open of its own accord.</w:t>
+        <w:br/>
+        <w:br/>
+        <w:t>"Blood recognized," a disembodied voice announced. "Welcome home, Lord Sixxx."</w:t>
+        <w:br/>
+        <w:br/>
+        <w:t>The interior was exactly what I might have expected from my glimpses of my mother's magical abilities—elegant, understated, but infused with power in every surface. The entry hall was dominated by a grand staircase of dark wood, its railings carved with scenes from what appeared to be Blood Archon history. Crystal chandeliers hung overhead, their light warm and inviting. Portraits lined the walls—my ancestors, I realized, stretching back generations.</w:t>
+        <w:br/>
+        <w:br/>
+        <w:t>I found my parents near the bottom of the stairs.</w:t>
+        <w:br/>
+        <w:br/>
+        <w:t>They stood together in the painting, younger than I remembered but unmistakably themselves. My father's arm was wrapped protectively around my mother's waist; she leaned into him with an expression of pure contentment. Both of them looked directly at the viewer—at me—as if they had known one day their son would stand in this very spot.</w:t>
+        <w:br/>
+        <w:br/>
+        <w:t>"Sir?" Raechelle's voice was soft with concern. Through our bond, she felt my surge of grief and love intertwined.</w:t>
+        <w:br/>
+        <w:br/>
+        <w:t>"I'm alright," I managed. "It's just... I didn't expect to see them here."</w:t>
+        <w:br/>
+        <w:br/>
+        <w:t>She slipped her hand into mine, saying nothing, simply being present. It was exactly what I needed.</w:t>
+        <w:br/>
+        <w:br/>
+        <w:t>After a long moment, I tore my gaze from the portrait. There would be time to mourn later. For now, I needed to focus on surviving long enough to avenge them.</w:t>
+        <w:br/>
+        <w:br/>
+        <w:t>"Show me the rest of the house," I said.</w:t>
+        <w:br/>
+        <w:br/>
+        <w:t>Raechelle nodded, leading me through rooms that revealed more of my family's history. A library filled with books on blood magic and supernatural politics. A training room equipped for both physical and magical practice. A study where my mother's desk still held her papers, preserved by magic against the ravages of time.</w:t>
+        <w:br/>
+        <w:br/>
+        <w:t>And finally, the master bedroom.</w:t>
+        <w:br/>
+        <w:br/>
+        <w:t>It was smaller than I expected—cozy rather than grand, with a massive four-poster bed draped in crimson velvet and windows that looked out over the city's glowing skyline. Personal touches were everywhere: photographs, small mementos, the kinds of items that spoke of a life actually lived rather than just maintained.</w:t>
+        <w:br/>
+        <w:br/>
+        <w:t>"They were happy here," I said quietly. "I can feel it."</w:t>
+        <w:br/>
+        <w:br/>
+        <w:t>"They were," Raechelle confirmed. "Before you were born, before they decided to hide in the human world, they spent many years in Nocturne. Your mother often spoke of wanting to bring you here one day, to show you your heritage."</w:t>
+        <w:br/>
+        <w:br/>
+        <w:t>"She never got the chance."</w:t>
+        <w:br/>
+        <w:br/>
+        <w:t>"No." Raechelle moved to stand beside me at the window. "But you're here now. And you can make this place your own—build a new legacy on the foundation they created."</w:t>
+        <w:br/>
+        <w:br/>
+        <w:t>I looked out at Nocturne's impossible skyline, feeling the weight of destiny pressing down on my shoulders. Out there, somewhere, Terravos's agents were watching, waiting for their opportunity. The supernatural world was taking my measure, deciding whether I was predator or prey.</w:t>
+        <w:br/>
+        <w:br/>
+        <w:t>But I also felt Raechelle beside me—her warmth, her devotion, her unwavering faith that I could become the Blood Archon I was meant to be. I felt the power thrumming through my veins, growing stronger with each passing day. I felt the bond between us, a constant reminder that I was not alone in this journey.</w:t>
+        <w:br/>
+        <w:br/>
+        <w:t>"Tomorrow, we start training in earnest," I decided. "I need to learn everything about this world, its politics, its dangers. I need to become strong enough to protect what matters to me."</w:t>
+        <w:br/>
+        <w:br/>
+        <w:t>"And what matters to you, Sir?"</w:t>
+        <w:br/>
+        <w:br/>
+        <w:t>I turned to face her, cupping her cheek in my palm. "You. Avenging my parents. Building something that will last." I leaned down to press my forehead against hers. "In that order."</w:t>
+        <w:br/>
+        <w:br/>
+        <w:t>Her purr vibrated through both of us, a sound of pure contentment. "Then that's what we'll do. Together."</w:t>
+        <w:br/>
+        <w:br/>
+        <w:t>I kissed her then—softly at first, then with growing intensity as the events of the past days finally caught up with us. We had completed the bonding. We had entered Nocturne. We had claimed my inheritance and established ourselves in the supernatural world.</w:t>
+        <w:br/>
+        <w:br/>
+        <w:t>Now it was time to rest, to recover, to prepare for the challenges ahead.</w:t>
+        <w:br/>
+        <w:br/>
+        <w:t>When we finally pulled apart, both slightly breathless, I took her hand and led her toward the bed.</w:t>
+        <w:br/>
+        <w:br/>
+        <w:t>"Come, Kitten," I murmured. "It's been a very long day."</w:t>
+        <w:br/>
+        <w:br/>
+        <w:t>"The first of many," she agreed, following willingly.</w:t>
+        <w:br/>
+        <w:br/>
+        <w:t>We fell asleep wrapped in each other's arms, in the house my parents had built, in a city of monsters and magic that had just become our home.</w:t>
+        <w:br/>
+        <w:br/>
+        <w:t>Tomorrow, the real work would begin.</w:t>
+        <w:br/>
+        <w:br/>
+        <w:t>But tonight, we had earned our rest.</w:t>
         <w:br/>
       </w:r>
     </w:p>

</xml_diff>

<commit_message>
Enhance Chapters 1-4 with highlighted changes and update summary document
Co-authored-by: S3OPS <256816913+S3OPS@users.noreply.github.com>
</commit_message>
<xml_diff>
--- a/Blood Craft.docx
+++ b/Blood Craft.docx
@@ -80,54 +80,45 @@
       </w:pPr>
       <w:r>
         <w:rPr>
-          <w:rFonts w:ascii="Times New Roman" w:cs="Times New Roman" w:eastAsia="Times New Roman" w:hAnsi="Times New Roman"/>
-          <w:sz w:val="28"/>
-          <w:szCs w:val="28"/>
-          <w:rtl w:val="0"/>
-        </w:rPr>
-        <w:t xml:space="preserve">The full moon hung low in the night sky, a luminous orb casting a silvery glow over the darkened landscape as my parents and I cruised down the winding two-lane road late at night. There was something oddly enchanting about its presence, and I could have sworn it radiated a warm, reddish hue that filled me with an inexplicable sense of comfort. Ever since I can remember, I have been captivated by the mysteries of the night, finding solace in its quiet embrace. I preferred the intimate darkness to those early risers' overwhelming brightness and vitality, with their cheery dispositions and sun-kissed smiles. </w:t>
-      </w:r>
-    </w:p>
-    <w:p>
-      <w:pPr>
-        <w:spacing w:line="480" w:lineRule="auto"/>
-        <w:ind w:firstLine="720"/>
-        <w:jc w:val="left"/>
-        <w:rPr>
-          <w:rFonts w:ascii="Times New Roman" w:cs="Times New Roman" w:eastAsia="Times New Roman" w:hAnsi="Times New Roman"/>
-          <w:sz w:val="28"/>
-          <w:szCs w:val="28"/>
-        </w:rPr>
-      </w:pPr>
-      <w:r>
-        <w:rPr>
-          <w:rFonts w:ascii="Times New Roman" w:cs="Times New Roman" w:eastAsia="Times New Roman" w:hAnsi="Times New Roman"/>
-          <w:sz w:val="28"/>
-          <w:szCs w:val="28"/>
-          <w:rtl w:val="0"/>
-        </w:rPr>
-        <w:t xml:space="preserve">On countless evenings, I found myself alone in the woods that bordered our property, wandering among the towering trees. The gentle rustle of the leaves and the sound of critters busying themselves with their nightly routines enchanted me, painting a vivid picture of life that thrived in the shadows. While I wouldn’t strictly label myself as an outdoorsy person, there was an undeniable allure to the night that soothed my restless spirit and piqued my curiosity about nature's secrets.</w:t>
-      </w:r>
-    </w:p>
-    <w:p>
-      <w:pPr>
-        <w:spacing w:line="480" w:lineRule="auto"/>
-        <w:ind w:firstLine="720"/>
-        <w:jc w:val="left"/>
-        <w:rPr>
-          <w:rFonts w:ascii="Times New Roman" w:cs="Times New Roman" w:eastAsia="Times New Roman" w:hAnsi="Times New Roman"/>
-          <w:sz w:val="28"/>
-          <w:szCs w:val="28"/>
-        </w:rPr>
-      </w:pPr>
-      <w:r>
-        <w:rPr>
-          <w:rFonts w:ascii="Times New Roman" w:cs="Times New Roman" w:eastAsia="Times New Roman" w:hAnsi="Times New Roman"/>
-          <w:sz w:val="28"/>
-          <w:szCs w:val="28"/>
-          <w:rtl w:val="0"/>
-        </w:rPr>
-        <w:t xml:space="preserve">My mother often chastises me for my penchant for moonlit adventures, labeling me a night owl, a title I share with my father. He often reassures me with an amused chuckle, “It’s in our blood; we can't help that we are creatures of the night.” In these moments, my mother would playfully jest about living in a household filled with vampires, suggesting that perhaps we should invest in a set of coffins. Her humor added fun to our quirks, reminding me that even in our oddity, family bonds were cherished.</w:t>
+          <w:highlight w:val="yellow"/>
+        </w:rPr>
+        <w:t>The full moon hung low in the night sky, a luminous orb casting a silvery glow over the darkened landscape as my parents and I cruised down the winding two-lane road late at night. There was something oddly enchanting about its presence—tonight especially, it seemed closer somehow, more intimate, as though it were following our journey with ancient, knowing eyes. I could have sworn it radiated a warm, reddish hue that filled me with an inexplicable sense of comfort, a feeling that seemed to seep into my very bones. Ever since I can remember, I have been captivated by the mysteries of the night, finding solace in its quiet embrace. I preferred the intimate darkness to those early risers' overwhelming brightness and vitality, with their cheery dispositions and sun-kissed smiles.</w:t>
+      </w:r>
+    </w:p>
+    <w:p>
+      <w:pPr>
+        <w:spacing w:line="480" w:lineRule="auto"/>
+        <w:ind w:firstLine="720"/>
+        <w:jc w:val="left"/>
+        <w:rPr>
+          <w:rFonts w:ascii="Times New Roman" w:cs="Times New Roman" w:eastAsia="Times New Roman" w:hAnsi="Times New Roman"/>
+          <w:sz w:val="28"/>
+          <w:szCs w:val="28"/>
+        </w:rPr>
+      </w:pPr>
+      <w:r>
+        <w:rPr>
+          <w:highlight w:val="yellow"/>
+        </w:rPr>
+        <w:t>On countless evenings, I found myself alone in the woods that bordered our property, wandering among the towering trees. The gentle rustle of the leaves and the sound of critters busying themselves with their nightly routines enchanted me, painting a vivid picture of life that thrived in the shadows. Fireflies would dance between the branches like earthbound stars, and the distant hooting of owls served as my companions through the darkness. While I wouldn't strictly label myself as an outdoorsy person, there was an undeniable allure to the night that soothed my restless spirit and piqued my curiosity about nature's secrets—secrets that, as I would soon discover, ran far deeper than I ever imagined.</w:t>
+      </w:r>
+    </w:p>
+    <w:p>
+      <w:pPr>
+        <w:spacing w:line="480" w:lineRule="auto"/>
+        <w:ind w:firstLine="720"/>
+        <w:jc w:val="left"/>
+        <w:rPr>
+          <w:rFonts w:ascii="Times New Roman" w:cs="Times New Roman" w:eastAsia="Times New Roman" w:hAnsi="Times New Roman"/>
+          <w:sz w:val="28"/>
+          <w:szCs w:val="28"/>
+        </w:rPr>
+      </w:pPr>
+      <w:r>
+        <w:rPr>
+          <w:highlight w:val="yellow"/>
+        </w:rPr>
+        <w:t>My mother often chastises me for my penchant for moonlit adventures, labeling me a night owl, a title I share with my father. He often reassures me with an amused chuckle, "It's in our blood; we can't help that we are creatures of the night." The way he said it—with that particular emphasis on 'blood'—always struck me as odd, though I never questioned it. In these moments, my mother would playfully jest about living in a household filled with vampires, suggesting that perhaps we should invest in a set of coffins. Her humor added fun to our quirks, reminding me that even in our oddity, family bonds were cherished. Little did I know how prophetic her words would prove to be.</w:t>
       </w:r>
     </w:p>
     <w:p>
@@ -586,12 +577,9 @@
       </w:pPr>
       <w:r>
         <w:rPr>
-          <w:rFonts w:ascii="Times New Roman" w:cs="Times New Roman" w:eastAsia="Times New Roman" w:hAnsi="Times New Roman"/>
-          <w:sz w:val="28"/>
-          <w:szCs w:val="28"/>
-          <w:rtl w:val="0"/>
-        </w:rPr>
-        <w:t xml:space="preserve">Suddenly, the vibrating alert on my phone jolted me from my reverie. I glanced at the screen, my curiosity piqued by the unrecognized number flashing back at me. With a playful smirk, I decided to answer it, driven by spontaneity and a hint of mischief.</w:t>
+          <w:highlight w:val="yellow"/>
+        </w:rPr>
+        <w:t>Suddenly, the vibrating alert on my phone jolted me from my reverie. I glanced at the screen, my curiosity piqued by the unrecognized number flashing back at me. The 254 area code was local—familiar—yet something about seeing it made my skin prickle with unease. In the front seat, I noticed my parents exchange a quick glance, their bodies stiffening almost imperceptibly. With a playful smirk, I decided to answer it, driven by spontaneity and a hint of mischief, pushing aside the strange feeling settling in my stomach.</w:t>
       </w:r>
     </w:p>
     <w:p>
@@ -670,12 +658,9 @@
       </w:pPr>
       <w:r>
         <w:rPr>
-          <w:rFonts w:ascii="Times New Roman" w:cs="Times New Roman" w:eastAsia="Times New Roman" w:hAnsi="Times New Roman"/>
-          <w:sz w:val="28"/>
-          <w:szCs w:val="28"/>
-          <w:rtl w:val="0"/>
-        </w:rPr>
-        <w:t xml:space="preserve">He chuckled, slightly hesitant, and replied, “Of course not, I…” But then he caught one of Mom’s pointed looks, and his tone shifted. “However,” he continued, emphasizing the words as if to drive home an important point, “we all agreed this would be a tech-free weekend.” His gaze flicked to me, playful yet serious, before he shot me a cheeky wink once Mom’s attention wandered.</w:t>
+          <w:highlight w:val="yellow"/>
+        </w:rPr>
+        <w:t>He chuckled, slightly hesitant, and replied, "Of course not, I…" But then he caught one of Mom's pointed looks—a look I'd seen them exchange before, though I'd never understood its meaning—and his tone shifted. "However," he continued, emphasizing the words as if to drive home an important point, "we all agreed this would be a tech-free weekend." His gaze flicked to me, playful yet serious, and there was something behind his eyes—worry? fear?—before he shot me a cheeky wink once Mom's attention wandered.</w:t>
       </w:r>
     </w:p>
     <w:p>
@@ -855,12 +840,9 @@
       </w:pPr>
       <w:r>
         <w:rPr>
-          <w:rFonts w:ascii="Times New Roman" w:cs="Times New Roman" w:eastAsia="Times New Roman" w:hAnsi="Times New Roman"/>
-          <w:sz w:val="28"/>
-          <w:szCs w:val="28"/>
-          <w:rtl w:val="0"/>
-        </w:rPr>
-        <w:t xml:space="preserve">The warmth of the moment wrapped around us like a cozy blanket, the shared humor creating a bond that made the journey feel even more enjoyable. We chuckled together for what felt like a solid minute, the sound of our laughter mingling with the rustle of the trees outside the car windows. Eventually, the music faded back into the background, but the joy lingered. As we continued on our way to the cabin, a peaceful and happy silence enveloped us, filled with the subtle hum of the road and the promise of the relaxing weekend ahead.</w:t>
+          <w:highlight w:val="yellow"/>
+        </w:rPr>
+        <w:t>The warmth of the moment wrapped around us like a cozy blanket, the shared humor creating a bond that made the journey feel even more enjoyable. We chuckled together for what felt like a solid minute, the sound of our laughter mingling with the rustle of the trees outside the car windows. Eventually, the music faded back into the background, but the joy lingered. As we continued on our way to the cabin, a peaceful and happy silence enveloped us, filled with the subtle hum of the road and the promise of the relaxing weekend ahead. None of us noticed the darkness that seemed to gather at the edge of the headlights, nor the way the moon above us had begun to shift from silver to crimson.</w:t>
       </w:r>
     </w:p>
     <w:p>
@@ -1216,12 +1198,9 @@
       </w:pPr>
       <w:r>
         <w:rPr>
-          <w:rFonts w:ascii="Times New Roman" w:cs="Times New Roman" w:eastAsia="Times New Roman" w:hAnsi="Times New Roman"/>
-          <w:sz w:val="28"/>
-          <w:szCs w:val="28"/>
-          <w:rtl w:val="0"/>
-        </w:rPr>
-        <w:t xml:space="preserve">It couldn't have been more than 15 minutes after the music cut off abruptly, silencing the cheerful notes that filled the air and causing my head to snap up in alarm. I glanced at my parents, their faces pale and taut. They exchanged a look charged with unspoken words, a fleeting glimpse of fear and urgency that I had never seen before. In hushed tones, they began to mumble to each other, their voices edged with anxiety, but I strained to hear anything that could decipher this unsettling moment. It almost sounded like Dad muttered something about "they found us," but surely that couldn’t be right. My imagination was playing tricks on me—what possible reason would he have to say that? </w:t>
+          <w:highlight w:val="yellow"/>
+        </w:rPr>
+        <w:t>It couldn't have been more than 15 minutes after the music cut off abruptly, silencing the cheerful notes that filled the air and causing my head to snap up in alarm. The silence was deafening—not just the absence of music, but something deeper, as if the world itself had drawn a breath and held it. I glanced at my parents, their faces pale and taut in the dashboard's glow. They exchanged a look charged with unspoken words, a fleeting glimpse of fear and urgency that I had never seen before. In hushed tones, they began to mumble to each other, their voices edged with anxiety, but I strained to hear anything that could decipher this unsettling moment. It almost sounded like Dad muttered something about "they found us," but surely that couldn't be right. My imagination was playing tricks on me—what possible reason would he have to say that?</w:t>
       </w:r>
     </w:p>
     <w:p>
@@ -1279,12 +1258,9 @@
       </w:pPr>
       <w:r>
         <w:rPr>
-          <w:rFonts w:ascii="Times New Roman" w:cs="Times New Roman" w:eastAsia="Times New Roman" w:hAnsi="Times New Roman"/>
-          <w:sz w:val="28"/>
-          <w:szCs w:val="28"/>
-          <w:rtl w:val="0"/>
-        </w:rPr>
-        <w:t xml:space="preserve">Without warning, we were plunged into an impenetrable darkness as though a vast, heavy curtain had been drawn across the sky, swallowing the night whole. Suddenly, there was a deafening thud as something collided violently with the car, jerking us from our path, the tires momentarily losing their grip on the asphalt. A frisson of fear raced down my spine, and the hair on the back of my neck and arms stood on end, my senses heightening in response to the jolt that surged through the vehicle and into my very core. </w:t>
+          <w:highlight w:val="yellow"/>
+        </w:rPr>
+        <w:t>Without warning, we were plunged into an impenetrable darkness as though a vast, heavy curtain had been drawn across the sky, swallowing the night whole. The temperature in the car plummeted, and I could see my breath misting in the sudden cold. Then came a sound—a deep, grinding rumble that seemed to come from the earth itself. Suddenly, there was a deafening thud as something collided violently with the car, jerking us from our path, the tires momentarily losing their grip on the asphalt. A frisson of fear raced down my spine, and the hair on the back of my neck and arms stood on end, my senses heightening in response to the jolt that surged through the vehicle and into my very core. The smell of ozone filled the air, sharp and electric, mixing with something else—something ancient and earthen.</w:t>
       </w:r>
     </w:p>
     <w:p>
@@ -1300,12 +1276,9 @@
       </w:pPr>
       <w:r>
         <w:rPr>
-          <w:rFonts w:ascii="Times New Roman" w:cs="Times New Roman" w:eastAsia="Times New Roman" w:hAnsi="Times New Roman"/>
-          <w:sz w:val="28"/>
-          <w:szCs w:val="28"/>
-          <w:rtl w:val="0"/>
-        </w:rPr>
-        <w:t xml:space="preserve">My parents’ faces contorted in a mosaic of emotions—anxious glances, furrowed brows, and shadows of guilt intertwined with palpable fear. Then, my mother turned to me with an intensity so profound it sent chills coursing through me. “No matter what happens, know we love you and did our best to protect you from what is coming,” she declared, her voice steady yet laced with urgency. </w:t>
+          <w:highlight w:val="yellow"/>
+        </w:rPr>
+        <w:t>My parents' faces contorted in a mosaic of emotions—anxious glances, furrowed brows, and shadows of guilt intertwined with palpable fear. In that moment, I saw them differently than I ever had before: not as the protective parents who had sheltered me all my life, but as people carrying secrets too heavy to bear. Then, my mother turned to me with an intensity so profound it sent chills coursing through me. Her eyes—had they always been that shade of amber, or was it a trick of the strange light?—glistened with unshed tears. "No matter what happens, know we love you and did our best to protect you from what is coming," she declared, her voice steady yet laced with urgency, with finality.</w:t>
       </w:r>
     </w:p>
     <w:p>
@@ -1380,12 +1353,9 @@
       </w:pPr>
       <w:r>
         <w:rPr>
-          <w:rFonts w:ascii="Times New Roman" w:cs="Times New Roman" w:eastAsia="Times New Roman" w:hAnsi="Times New Roman"/>
-          <w:sz w:val="28"/>
-          <w:szCs w:val="28"/>
-          <w:rtl w:val="0"/>
-        </w:rPr>
-        <w:t xml:space="preserve">As I slowly opened my eyes, consciousness seeped back into my mind, bringing with it a jarring realization: the interior of the car was suffocated in a ghastly shade of red, covering nearly sixty percent of the space around me. A chilling wave of freezing shock washed over me as I recognized it was blood.  I strained to take in my environment, but everything remained a hazy blur, as if I were gazing through a fogged-up window. The relentless, high-pitched ringing in my ears was an all-too-familiar sound—a cruel echo of chaos that hung in the air like a ghost.  Gradually, the sharp scent of gasoline invaded my nostrils, its potent odor sharp and suffocating, adding to my disorientation. My heart raced as I fought to steady myself, desperate to shake off the veil of shock clouding my thoughts. I became aware of my position: still crammed in the backseat, which had now toppled onto its side, a position that felt unnatural and wrong. The vehicle appeared to be far removed from the road, its former path obscured by darkness and debris.</w:t>
+          <w:highlight w:val="yellow"/>
+        </w:rPr>
+        <w:t>As I slowly opened my eyes, consciousness seeped back into my mind, bringing with it a jarring realization: the interior of the car was suffocated in a ghastly shade of red, covering nearly sixty percent of the space around me. A chilling wave of freezing shock washed over me as I recognized it was blood. My blood? Their blood? I couldn't tell, and the not-knowing was somehow worse than certainty. I strained to take in my environment, but everything remained a hazy blur, as if I were gazing through a fogged-up window. The relentless, high-pitched ringing in my ears was an all-too-familiar sound—a cruel echo of chaos that hung in the air like a ghost. Gradually, the sharp scent of gasoline invaded my nostrils, its potent odor sharp and suffocating, adding to my disorientation. My heart raced as I fought to steady myself, desperate to shake off the veil of shock clouding my thoughts. I became aware of my position: still crammed in the backseat, which had now toppled onto its side, a position that felt unnatural and wrong. The vehicle appeared to be far removed from the road, its former path obscured by darkness and debris.</w:t>
       </w:r>
     </w:p>
     <w:p>
@@ -1561,33 +1531,9 @@
       </w:pPr>
       <w:r>
         <w:rPr>
-          <w:rtl w:val="0"/>
-        </w:rPr>
-        <w:t xml:space="preserve">T</w:t>
-      </w:r>
-      <w:r>
-        <w:rPr>
-          <w:rFonts w:ascii="Times New Roman" w:cs="Times New Roman" w:eastAsia="Times New Roman" w:hAnsi="Times New Roman"/>
-          <w:sz w:val="28"/>
-          <w:szCs w:val="28"/>
-          <w:rtl w:val="0"/>
-        </w:rPr>
-        <w:t xml:space="preserve">he terrifying truth dawned on me: my mother wasn’t moving because she was pinned, unable to maneuver or escape the destruction surrounding us.  Massive, jagged spikes, seemingly forged from a blend of stone and earth, pierced through her, pinning her against the car's interior with an insurmountable weight. It was not alone; several other similar spikes protruded ominously throughout the dimly lit cabin and my mother’s body, each one a menacing reminder of the chaos that had unfolded. The grotesque shapes glimmered eerily in the faint light, their surfaces mottled with dirt, grime, and blood as if they had </w:t>
-      </w:r>
-      <w:r>
-        <w:rPr>
-          <w:rtl w:val="0"/>
-        </w:rPr>
-        <w:t xml:space="preserve">punched </w:t>
-      </w:r>
-      <w:r>
-        <w:rPr>
-          <w:rFonts w:ascii="Times New Roman" w:cs="Times New Roman" w:eastAsia="Times New Roman" w:hAnsi="Times New Roman"/>
-          <w:sz w:val="28"/>
-          <w:szCs w:val="28"/>
-          <w:rtl w:val="0"/>
-        </w:rPr>
-        <w:t xml:space="preserve">through the very fabric of the ground itself to invade this space.</w:t>
+          <w:highlight w:val="yellow"/>
+        </w:rPr>
+        <w:t>The terrifying truth dawned on me: my mother wasn't moving because she was pinned, unable to maneuver or escape the destruction surrounding us. Massive, jagged spikes, seemingly forged from a blend of stone and earth, pierced through her, pinning her against the car's interior with an insurmountable weight. They looked wrong—too precise, too deliberate to be an accident of nature. It was not alone; several other similar spikes protruded ominously throughout the dimly lit cabin and my mother's body, each one a menacing reminder of the chaos that had unfolded. The grotesque shapes glimmered eerily in the faint light, their surfaces mottled with dirt, grime, and blood as if they had punched through the very fabric of the ground itself to invade this space. This was no accident. This was murder.</w:t>
       </w:r>
     </w:p>
     <w:p>
@@ -1667,12 +1613,9 @@
       </w:pPr>
       <w:r>
         <w:rPr>
-          <w:rFonts w:ascii="Times New Roman" w:cs="Times New Roman" w:eastAsia="Times New Roman" w:hAnsi="Times New Roman"/>
-          <w:sz w:val="28"/>
-          <w:szCs w:val="28"/>
-          <w:rtl w:val="0"/>
-        </w:rPr>
-        <w:t xml:space="preserve">“Take the vial… and get out of the car. Find a woman named Raechelle; she will help you. Get away from here, go home, and look for my journal. It will explain everything. Remember to always trust the signs and listen to your heart. I love you, Riven.” Her gaze bore into mine, a mixture of desperation and resignation. I could feel tears stinging my eyes as I finally wrapped my trembling fingers around the cool metal of the case. I opened my mouth to respond, but the moment my eyes locked onto hers, I was met with the chilling emptiness that signaled she was slipping away from me. </w:t>
+          <w:highlight w:val="yellow"/>
+        </w:rPr>
+        <w:t>"Take the vial… and get out of the car. Find a woman named Raechelle; she will help you. Get away from here, go home, and look for my journal. It will explain everything." Her voice faltered, growing weaker with each word, yet she summoned the strength to continue. "Remember to always trust the signs and listen to your heart. The magic in your blood will guide you when nothing else can." A single tear traced down her cheek, leaving a glistening trail through the dust and blood on her face. "I love you, Riven. More than you'll ever know. Make us proud." Her gaze bore into mine, a mixture of desperation and resignation, as if she was trying to memorize my face one final time. I could feel tears stinging my eyes as I finally wrapped my trembling fingers around the cool metal of the case. I opened my mouth to respond, but the moment my eyes locked onto hers, I was met with the chilling emptiness that signaled she was slipping away from me.</w:t>
       </w:r>
     </w:p>
     <w:p>
@@ -1754,9 +1697,9 @@
       </w:pPr>
       <w:r>
         <w:rPr>
-          <w:rtl w:val="0"/>
-        </w:rPr>
-        <w:t xml:space="preserve">The figure's response was unsettlingly calm, almost devoid of emotion. She stepped closer to me, her features hidden even by the moonlight. Her eyes were the only visible slightly with an unnatural red glow, her expression blank but for a hint of sorrow flickering in them. "She was already dead," she stated flatly, her voice echoing in the silence that enveloped us. "I could hear her heartbeat no more." A sense of hopelessness washed over me at her words.</w:t>
+          <w:highlight w:val="yellow"/>
+        </w:rPr>
+        <w:t>The figure's response was unsettlingly calm, almost devoid of emotion, yet beneath that composure I sensed something ancient, something that had seen centuries of death and learned to compartmentalize it. She stepped closer to me, her features hidden even by the moonlight, moving with a fluid grace that was somehow both predatory and protective. Her eyes were the only visible element, slightly glowing with an unnatural red hue that should have terrified me—yet instead, they stirred something deep in my memory, a recognition I couldn't place. Her expression blank but for a hint of sorrow flickering in them. "She was already dead," she stated flatly, her voice echoing in the silence that enveloped us, carrying the weight of someone who had delivered such news too many times before. "I could hear her heartbeat no more." A sense of hopelessness washed over me at her words, but also something else—a strange, inexplicable comfort in her presence.</w:t>
       </w:r>
     </w:p>
     <w:p>
@@ -3001,12 +2944,9 @@
       </w:pPr>
       <w:r>
         <w:rPr>
-          <w:rFonts w:ascii="Times New Roman" w:cs="Times New Roman" w:eastAsia="Times New Roman" w:hAnsi="Times New Roman"/>
-          <w:sz w:val="28"/>
-          <w:szCs w:val="28"/>
-          <w:rtl w:val="0"/>
-        </w:rPr>
-        <w:t xml:space="preserve">As we glided down the lengthy driveway of my home, a gentle jolt of realization roused me from my slumber. The world outside the window blurred past in a haze of greens and browns, but my mind struggled to piece together how I had ended up here. The muffled sound of the gravel crunching under the tires stirred a vague familiarity within me, yet I couldn't recall the moments leading up to this point. It was as if I had been adrift in a dream, only now awakening to the sight of the towering trees lining the path and the glow of moonlight filtering through the branches.  </w:t>
+          <w:highlight w:val="yellow"/>
+        </w:rPr>
+        <w:t>As we glided down the lengthy driveway of my home, a gentle jolt of realization roused me from my slumber. The world outside the window blurred past in a haze of greens and browns, but my mind struggled to piece together how I had ended up here. The muffled sound of the gravel crunching under the tires stirred a vague familiarity within me, yet I couldn't recall the moments leading up to this point. It was as if I had been adrift in a dream—a nightmare—only now awakening to the sight of the towering trees lining the path and the glow of moonlight filtering through the branches. For a precious moment, I forgot about the accident, forgot about my parents, forgot about the blood and fire. Then reality crashed back, and I had to fight the urge to scream.</w:t>
       </w:r>
     </w:p>
     <w:p>
@@ -3102,42 +3042,9 @@
       </w:pPr>
       <w:r>
         <w:rPr>
-          <w:rFonts w:ascii="Times New Roman" w:cs="Times New Roman" w:eastAsia="Times New Roman" w:hAnsi="Times New Roman"/>
-          <w:sz w:val="28"/>
-          <w:szCs w:val="28"/>
-          <w:rtl w:val="0"/>
-        </w:rPr>
-        <w:t xml:space="preserve">“Riven, please—let's hold off on questions until we’re inside your home. You’ve been out cold for hours since the accident, and I want to ensure you are settled before delving into the </w:t>
-      </w:r>
-      <w:r>
-        <w:rPr>
-          <w:rtl w:val="0"/>
-        </w:rPr>
-        <w:t xml:space="preserve">swarm</w:t>
-      </w:r>
-      <w:r>
-        <w:rPr>
-          <w:rFonts w:ascii="Times New Roman" w:cs="Times New Roman" w:eastAsia="Times New Roman" w:hAnsi="Times New Roman"/>
-          <w:sz w:val="28"/>
-          <w:szCs w:val="28"/>
-          <w:rtl w:val="0"/>
-        </w:rPr>
-        <w:t xml:space="preserve"> of inquiries rattling in your mind. It’s quite a challenge to concentrate on anything with the scent you exude; it’s as if every sense is heightened by your presence.</w:t>
-      </w:r>
-      <w:r>
-        <w:rPr>
-          <w:rtl w:val="0"/>
-        </w:rPr>
-        <w:t xml:space="preserve">”</w:t>
-      </w:r>
-      <w:r>
-        <w:rPr>
-          <w:rFonts w:ascii="Times New Roman" w:cs="Times New Roman" w:eastAsia="Times New Roman" w:hAnsi="Times New Roman"/>
-          <w:sz w:val="28"/>
-          <w:szCs w:val="28"/>
-          <w:rtl w:val="0"/>
-        </w:rPr>
-        <w:t xml:space="preserve"> </w:t>
+          <w:highlight w:val="yellow"/>
+        </w:rPr>
+        <w:t>"Riven, please—let's hold off on questions until we're inside your home. You've been out cold for hours since the accident, and I want to ensure you are settled before delving into the swarm of inquiries rattling in your mind." She paused, her nostrils flaring slightly, and something flickered across her features—hunger? recognition? desire?—before she quickly composed herself. "It's quite a challenge to concentrate on anything with the scent you exude; it's as if every sense is heightened by your presence. Your awakening... it's changed you in ways that are already affecting everything around you."</w:t>
       </w:r>
     </w:p>
     <w:p>
@@ -3356,12 +3263,9 @@
       </w:pPr>
       <w:r>
         <w:rPr>
-          <w:rFonts w:ascii="Times New Roman" w:cs="Times New Roman" w:eastAsia="Times New Roman" w:hAnsi="Times New Roman"/>
-          <w:sz w:val="28"/>
-          <w:szCs w:val="28"/>
-          <w:rtl w:val="0"/>
-        </w:rPr>
-        <w:t xml:space="preserve">We left the car behind, the crunch of gravel fading into the background as we approached the looming figure of the house. It stood there, silent and foreboding, under the shadow of the looming trees that surrounded it.  The moment I crossed the threshold, a chill swept over me, an overwhelming sense of dread washing over my senses like a cold wave.  It struck me with a chilling clarity that everything inside—the creaking floors, the faded wallpaper, the lingering scent of age—now belonged to me, and in that instant, I felt the weight of loneliness settle heavily upon my shoulders.</w:t>
+          <w:highlight w:val="yellow"/>
+        </w:rPr>
+        <w:t>We left the car behind, the crunch of gravel fading into the background as we approached the looming figure of the house. It stood there, silent and foreboding, under the shadow of the looming trees that surrounded it—the same house that had been filled with laughter and warmth just days ago. The moment I crossed the threshold, a chill swept over me, an overwhelming sense of dread washing over my senses like a cold wave. Everything looked exactly as it had when we'd left for the trip: Mom's coffee mug still in the sink, Dad's slippers by his favorite chair. It struck me with a chilling clarity that everything inside—the creaking floors, the faded wallpaper, the lingering scent of home—now belonged to me, and in that instant, I felt the weight of loneliness settle heavily upon my shoulders. They were never coming back.</w:t>
       </w:r>
     </w:p>
     <w:p>
@@ -3476,57 +3380,9 @@
       </w:pPr>
       <w:r>
         <w:rPr>
-          <w:rFonts w:ascii="Times New Roman" w:cs="Times New Roman" w:eastAsia="Times New Roman" w:hAnsi="Times New Roman"/>
-          <w:sz w:val="28"/>
-          <w:szCs w:val="28"/>
-          <w:rtl w:val="0"/>
-        </w:rPr>
-        <w:t xml:space="preserve">As I relayed the </w:t>
-      </w:r>
-      <w:r>
-        <w:rPr>
-          <w:rtl w:val="0"/>
-        </w:rPr>
-        <w:t xml:space="preserve">troublesome </w:t>
-      </w:r>
-      <w:r>
-        <w:rPr>
-          <w:rFonts w:ascii="Times New Roman" w:cs="Times New Roman" w:eastAsia="Times New Roman" w:hAnsi="Times New Roman"/>
-          <w:sz w:val="28"/>
-          <w:szCs w:val="28"/>
-          <w:rtl w:val="0"/>
-        </w:rPr>
-        <w:t xml:space="preserve">message my mother had shared with me, my gaze was inadvertently drawn to an intriguing symbol etched onto the nightstand beside me. It was unmistakably the same ominous emblem that had adorned the vial from which I had sipped just hours earlier. Compelled by curiosity, I </w:t>
-      </w:r>
-      <w:r>
-        <w:rPr>
-          <w:rtl w:val="0"/>
-        </w:rPr>
-        <w:t xml:space="preserve">stepped closer to</w:t>
-      </w:r>
-      <w:r>
-        <w:rPr>
-          <w:rFonts w:ascii="Times New Roman" w:cs="Times New Roman" w:eastAsia="Times New Roman" w:hAnsi="Times New Roman"/>
-          <w:sz w:val="28"/>
-          <w:szCs w:val="28"/>
-          <w:rtl w:val="0"/>
-        </w:rPr>
-        <w:t xml:space="preserve"> the nightstand and traced the contours of the symbol with my fingertips, feeling the edges of the design under my skin.  Upon closer inspection, I noticed that the center of the pentagram appeared slightly different from what I had first observed.  A whisper of instinct urged me to press down on this unusual feature, so I complied.  To my surprise, a resounding click echoed in the otherwise quiet room, signaling a mechanism at work.  With a gentle lift, the top of the nightstand rose ever so slightly, with a mix of excitement and trepidation, I grasped the edge of the nightstand and lifted it, revealing a compartment that had long remained concealed. In its depths lay a heavily worn leather-bound journal, its surface marred by years of use and whispers of forgotten stories. What caught my attention immediately was the pentagram embossed on the cover distinct from the one I had seen earlier, boasting five </w:t>
-      </w:r>
-      <w:r>
-        <w:rPr>
-          <w:rtl w:val="0"/>
-        </w:rPr>
-        <w:t xml:space="preserve">separate</w:t>
-      </w:r>
-      <w:r>
-        <w:rPr>
-          <w:rFonts w:ascii="Times New Roman" w:cs="Times New Roman" w:eastAsia="Times New Roman" w:hAnsi="Times New Roman"/>
-          <w:sz w:val="28"/>
-          <w:szCs w:val="28"/>
-          <w:rtl w:val="0"/>
-        </w:rPr>
-        <w:t xml:space="preserve"> symbols, each intricately placed at the tips of the star’s five points. </w:t>
+          <w:highlight w:val="yellow"/>
+        </w:rPr>
+        <w:t>As I relayed the troublesome message my mother had shared with me, my gaze was inadvertently drawn to an intriguing symbol etched onto the nightstand beside me. My breath caught in my throat—it was unmistakably the same ominous emblem that had adorned the vial from which I had sipped just hours earlier. The sight of it here, in my parents' room, sent a shiver down my spine. How long had they kept this secret from me? Compelled by curiosity and a desperate need for answers, I stepped closer to the nightstand and traced the contours of the symbol with my fingertips, feeling the edges of the design under my skin. The wood seemed to pulse with a faint warmth beneath my touch. Upon closer inspection, I noticed that the center of the pentagram appeared slightly different from what I had first observed—raised, like a button waiting to be pressed. A whisper of instinct urged me to press down on this unusual feature, so I complied. To my surprise, a resounding click echoed in the otherwise quiet room, signaling a mechanism at work. The past I thought I knew was about to shatter completely. With a gentle lift, the top of the nightstand rose ever so slightly, with a mix of excitement and trepidation, I grasped the edge of the nightstand and lifted it, revealing a compartment that had long remained concealed. In its depths lay a heavily worn leather-bound journal, its surface marred by years of use and whispers of forgotten stories. What caught my attention immediately was the pentagram embossed on the cover distinct from the one I had seen earlier, boasting five separate symbols, each intricately placed at the tips of the star's five points.</w:t>
       </w:r>
     </w:p>
     <w:p>
@@ -3563,32 +3419,9 @@
       </w:pPr>
       <w:r>
         <w:rPr>
-          <w:rFonts w:ascii="Times New Roman" w:cs="Times New Roman" w:eastAsia="Times New Roman" w:hAnsi="Times New Roman"/>
-          <w:sz w:val="28"/>
-          <w:szCs w:val="28"/>
-          <w:rtl w:val="0"/>
-        </w:rPr>
-        <w:t xml:space="preserve">As I lifted the journal, my fingers continued to trace the intricate lines of the detailed pentagram etched into its cover. Nestled beneath it, a thick envelope caught my eye, its texture sturdy and inviting. My heart raced as I saw a single word written in my mother’s elegant handwriting: </w:t>
-      </w:r>
-      <w:r>
-        <w:rPr>
-          <w:rFonts w:ascii="Times New Roman" w:cs="Times New Roman" w:eastAsia="Times New Roman" w:hAnsi="Times New Roman"/>
-          <w:i w:val="1"/>
-          <w:iCs w:val="1"/>
-          <w:sz w:val="28"/>
-          <w:szCs w:val="28"/>
-          <w:rtl w:val="0"/>
-        </w:rPr>
-        <w:t xml:space="preserve">Riven</w:t>
-      </w:r>
-      <w:r>
-        <w:rPr>
-          <w:rFonts w:ascii="Times New Roman" w:cs="Times New Roman" w:eastAsia="Times New Roman" w:hAnsi="Times New Roman"/>
-          <w:sz w:val="28"/>
-          <w:szCs w:val="28"/>
-          <w:rtl w:val="0"/>
-        </w:rPr>
-        <w:t xml:space="preserve">. The mere sight of her familiar script sent a wave of nostalgia through me, stirring memories that felt both distant and immediate.</w:t>
+          <w:highlight w:val="yellow"/>
+        </w:rPr>
+        <w:t>As I lifted the journal, my fingers continued to trace the intricate lines of the detailed pentagram etched into its cover. The leather was soft with age, warm to the touch, as if the book itself held life within its pages. Nestled beneath it, a thick envelope caught my eye, its texture sturdy and inviting. My heart raced as I saw a single word written in my mother's elegant handwriting: Riven. The mere sight of her familiar script sent a wave of nostalgia through me, stirring memories that felt both distant and immediate—her hand guiding mine as she taught me to write, the notes she'd leave in my lunchbox, the birthday cards filled with her love. I had to blink back tears before I could continue.</w:t>
       </w:r>
     </w:p>
     <w:p>
@@ -5297,9 +5130,9 @@
       </w:pPr>
       <w:r>
         <w:rPr>
-          <w:rtl w:val="0"/>
-        </w:rPr>
-        <w:t xml:space="preserve">As we stepped out of the house, a swirl of thoughts consumed me, particularly that cryptic comment she had made: “We won’t even need to leave the property.” It echoed in my mind, raising a flurry of questions. Did she actually reside somewhere on our land? How long had she been there, and how on earth had I missed the presence of an unfamiliar woman in these woods? I had spent countless hours wandering through the dense undergrowth and towering trees, and the idea of a stranger living among them both puzzled and unsettled me.</w:t>
+          <w:highlight w:val="yellow"/>
+        </w:rPr>
+        <w:t>As we stepped out of the house, a swirl of thoughts consumed me, particularly that cryptic comment she had made: "We won't even need to leave the property." It echoed in my mind, raising a flurry of questions. Did she actually reside somewhere on our land? How long had she been there, and how on earth had I missed the presence of an unfamiliar woman in these woods? I had spent countless hours wandering through the dense undergrowth and towering trees, yet somehow this creature—this vampire, this familiar—had lived here all along, watching over me from the shadows. The idea of a stranger living among them both puzzled and unsettled me, but also stirred something else: a strange sense of comfort, as if I had always known, on some subconscious level, that I was never truly alone.</w:t>
       </w:r>
     </w:p>
     <w:p>
@@ -5452,22 +5285,22 @@
       </w:pPr>
       <w:r>
         <w:rPr>
-          <w:rtl w:val="0"/>
-        </w:rPr>
-        <w:t xml:space="preserve">Then she took my hand, which caught me by surprise and spoke aloud “Sir Riven, is my honored guest never avert his gaze from my home.” As she grasped my hand, a surge of warmth enveloped me, surprising me with its intensity. Her voice, gentle yet commanding, flowed through the still air. “Sir Riven, your gaze must not wander from my home.” Almost instantly, a tingling sensation raced through my fingertips, creeping up my arm and settling in my chest. I blinked, and the world around me transformed vividly.</w:t>
-      </w:r>
-    </w:p>
-    <w:p>
-      <w:pPr>
-        <w:spacing w:line="480" w:lineRule="auto"/>
-        <w:jc w:val="left"/>
-        <w:rPr/>
-      </w:pPr>
-      <w:r>
-        <w:rPr>
-          <w:rtl w:val="0"/>
-        </w:rPr>
-        <w:t xml:space="preserve">Before me stood a quaint little cabin, its wooden walls exuding a rich warmth as smoke drifted melodiously from the chimney, curling lazily into the black specalled sky. It was a striking display of tranquility: the cabin nestled snugly in a serene landscape, the surroundings both welcoming and enchanting. Above, the night sky stretched endlessly, a breathtaking dome studded with twinkling stars. An ominous red moon bathed the scene in an ethereal glow, infusing the area with an otherworldly beauty that defied the unnerving color. Even under its shadowy light, a profound feeling of relaxation washed over me, making me feel safe and at home. I let out a long, slow sigh, my senses awakening to the peace that pervaded the air, easing the tightness that had built within me throughout the long day.</w:t>
+          <w:highlight w:val="yellow"/>
+        </w:rPr>
+        <w:t>Then she took my hand, which caught me by surprise, and spoke aloud, her voice carrying a ceremonial weight that seemed to make the very air tremble: "Sir Riven, as my honored guest, never avert your gaze from my home." As she grasped my hand, a surge of warmth enveloped me, surprising me with its intensity—it felt like electricity dancing between our palms, connecting us in ways I couldn't explain. Her voice, gentle yet commanding, flowed through the still air. Almost instantly, a tingling sensation raced through my fingertips, creeping up my arm and settling in my chest, resonating with something that had always been there, dormant, waiting. I blinked, and the world around me transformed vividly, the veil of illusion lifting like morning fog before the sun.</w:t>
+      </w:r>
+    </w:p>
+    <w:p>
+      <w:pPr>
+        <w:spacing w:line="480" w:lineRule="auto"/>
+        <w:jc w:val="left"/>
+        <w:rPr/>
+      </w:pPr>
+      <w:r>
+        <w:rPr>
+          <w:highlight w:val="yellow"/>
+        </w:rPr>
+        <w:t>Before me stood a quaint little cabin, its wooden walls exuding a rich warmth as smoke drifted melodiously from the chimney, curling lazily into the black specked sky. It was a striking display of tranquility that seemed impossible given all that had happened: the cabin nestled snugly in a serene landscape, the surroundings both welcoming and enchanting. For a moment, I forgot about grief, forgot about revenge, forgot about the terrifying new world I'd been thrust into. There was only this—beauty, peace, sanctuary. Above, the night sky stretched endlessly, a breathtaking dome studded with twinkling stars more vivid than I'd ever seen them. An ominous red moon bathed the scene in an ethereal glow, infusing the area with an otherworldly beauty that somehow defied its unnerving color. Even under its shadowy light, a profound feeling of relaxation washed over me, making me feel safe and at home. I let out a long, slow sigh, my senses awakening to the peace that pervaded the air, easing the tightness that had built within me throughout the long, terrible day.</w:t>
       </w:r>
     </w:p>
     <w:p>
@@ -5980,10 +5813,9 @@
       </w:pPr>
       <w:r>
         <w:rPr>
-          <w:rtl w:val="0"/>
-        </w:rPr>
-        <w:tab/>
-        <w:t xml:space="preserve">“What the fuck do you mean Im a vampire?” I exclaimed, the accusation hitting me like a cold splash of water. My heart raced as I stood there, a mix of disbelief and anger surging through me. Raechelle, noticing my escalating emotions, quickly raised her hands in a placating gesture, trying to signal me to calm down. </w:t>
+          <w:highlight w:val="yellow"/>
+        </w:rPr>
+        <w:t>"What the fuck do you mean I'm a vampire?" I exclaimed, the accusation hitting me like a cold splash of water. My heart raced as I stood there, a mix of disbelief and anger surging through me. The word itself seemed absurd—vampires were creatures of fiction, of late-night horror movies and gothic romance novels. They weren't real. They couldn't be real. But even as I thought it, I remembered the way I could see in perfect darkness, the way my senses had sharpened, the hunger that gnawed at me in ways food couldn't satisfy. Raechelle, noticing my escalating emotions, quickly raised her hands in a placating gesture, trying to signal me to calm down.</w:t>
       </w:r>
     </w:p>
     <w:p>
@@ -6022,9 +5854,9 @@
       </w:pPr>
       <w:r>
         <w:rPr>
-          <w:rtl w:val="0"/>
-        </w:rPr>
-        <w:t xml:space="preserve">“I'm guessing your mother left that part out, huh?” she said, her voice low and steady. I could see the concern etched in her features, a mix of sympathy and understanding. “Well, all blood mages of the Sixxx lineage—" she paused, as if weighing the significance of the name "—become vampires after they awaken. It’s a transition that carries its own set of... complications.”</w:t>
+          <w:highlight w:val="yellow"/>
+        </w:rPr>
+        <w:t>"I'm guessing your mother left that part out, huh?" she said, her voice low and steady. I could see the concern etched in her features, a mix of sympathy and understanding—she knew exactly how world-shattering this revelation was. "Well, all blood mages of the Sixxx lineage—" she paused, as if weighing the significance of the name "—become vampires after they awaken. It's a transition that carries its own set of... complications." Her eyes held mine with an intensity that demanded I accept this truth, no matter how much I wanted to deny it.</w:t>
       </w:r>
     </w:p>
     <w:p>
@@ -6769,9 +6601,9 @@
       </w:pPr>
       <w:r>
         <w:rPr>
-          <w:rtl w:val="0"/>
-        </w:rPr>
-        <w:t xml:space="preserve">“With that being said, please understand that no man has touched nor fed from me in over 200 years. This moment, allowing you to come into such close proximity, should speak volumes about the depth of my attraction to you and my sincere desire to nurture and expand the connection we share. Is this something you could envision unfolding between us, Sir?” She articulated this with a voice steeped in admiration, laced with a hint of hope that shimmered in her eyes. </w:t>
+          <w:highlight w:val="yellow"/>
+        </w:rPr>
+        <w:t>"With that being said, please understand that no man has touched nor fed from me in over 200 years. This moment, allowing you to come into such close proximity, should speak volumes about the depth of my attraction to you and my sincere desire to nurture and expand the connection we share." Her voice trembled slightly with the weight of her confession—two centuries of solitude, of waiting, of hoping that she would find the one she was meant to serve, to love. I could see the vulnerability in her eyes, the fear of rejection warring with desperate hope. "Is this something you could envision unfolding between us, Sir?" She articulated this with a voice steeped in admiration, laced with a hope that shimmered in her eyes.</w:t>
       </w:r>
     </w:p>
     <w:p>
@@ -7078,9 +6910,9 @@
       </w:pPr>
       <w:r>
         <w:rPr>
-          <w:rtl w:val="0"/>
-        </w:rPr>
-        <w:t xml:space="preserve">In that moment, I was struck by a vision so breathtaking that it stole the breath from my lungs. Before me stood the most entrancing woman I had ever seen, a living embodiment of beauty and grace. Her lustrous black hair cascaded down her back, glimmering in the light like a waterfall of midnight. Perched atop her head were two perfectly formed fuzzy black cat ears, with the insides a soft, delicate pink that added an endearing touch. One of those ears twitched slightly in response to my gaze, and an involuntary smile broke across my face, stretching from ear to ear and warming my cheeks.</w:t>
+          <w:highlight w:val="yellow"/>
+        </w:rPr>
+        <w:t>In that moment, I was struck by a vision so breathtaking that it stole the breath from my lungs. Before me stood the most entrancing woman I had ever seen, a living embodiment of every fantasy I'd ever harbored, every dream I'd never dared speak aloud. Her lustrous black hair cascaded down her back like a waterfall of midnight silk, glimmering in the light. Perched atop her head were two perfectly formed fuzzy black cat ears, with the insides a soft, delicate pink that added an endearing touch of vulnerability to her fierce beauty. One of those ears twitched slightly in response to my gaze—actually twitched, responding to my presence—and an involuntary smile broke across my face, stretching from ear to ear and warming my cheeks. This was real. She was real. And she was mine.</w:t>
       </w:r>
     </w:p>
     <w:p>
@@ -7350,9 +7182,9 @@
       </w:pPr>
       <w:r>
         <w:rPr>
-          <w:rtl w:val="0"/>
-        </w:rPr>
-        <w:t xml:space="preserve">Faster than my eyes could perceive her movements, Raechelle took my hand and exclaimed, “Yes Sir, I will!” Her voice rang with excitement as she jumped into the air, wrapping her legs around my waist with an electrifying energy. The moment she secured her embrace, her eyes sparkled with pure joy, illuminating the room with her happiness. As her lips brushed against mine, I felt an overwhelming rush of passion; it was as if time stood still during the most breathtaking kiss of my life. Her tail swished playfully behind her, adding to the enchanting atmosphere between us.</w:t>
+          <w:highlight w:val="yellow"/>
+        </w:rPr>
+        <w:t>Faster than my eyes could perceive her movements, Raechelle took my hand and exclaimed, "Yes Sir, I will!" Her voice rang with excitement as she jumped into the air, wrapping her legs around my waist with an electrifying energy that sent my heart racing. The moment she secured her embrace, her eyes sparkled with pure joy, illuminating the room with her happiness—centuries of loneliness melting away in a single word. As her lips brushed against mine, I felt an overwhelming rush of passion; time seemed to stand still during the most breathtaking kiss of my life. Through the nascent bond between us, I felt her emotions pouring into me: relief, joy, love so profound it made my chest ache, and a possessive devotion that matched my own. Her tail swished playfully behind her, adding to the enchanting atmosphere between us. In that moment, I understood why my mother had called her my Mary Jane, my Gamora, my everything. This was fate, destiny, a connection that transcended time and death.</w:t>
       </w:r>
     </w:p>
     <w:p>

</xml_diff>